<commit_message>
adding logic to show zone. Minor changes with page style
</commit_message>
<xml_diff>
--- a/documentation/Записка.docx
+++ b/documentation/Записка.docx
@@ -4,22 +4,473 @@
   <w:body>
     <w:p>
       <w:pPr>
-        <w:jc w:val="both"/>
-        <w:rPr>
-          <w:rFonts w:ascii="Times New Roman" w:hAnsi="Times New Roman" w:cs="Times New Roman"/>
-          <w:sz w:val="26"/>
-          <w:szCs w:val="26"/>
-          <w:lang w:val="ru-RU"/>
+        <w:jc w:val="center"/>
+        <w:rPr>
+          <w:rFonts w:ascii="Times New Roman" w:eastAsia="Times New Roman" w:hAnsi="Times New Roman"/>
+          <w:color w:val="000000"/>
+          <w:sz w:val="26"/>
+          <w:szCs w:val="26"/>
         </w:rPr>
       </w:pPr>
       <w:bookmarkStart w:id="0" w:name="_Hlk118628302"/>
       <w:r>
         <w:rPr>
-          <w:rFonts w:ascii="Times New Roman" w:hAnsi="Times New Roman" w:cs="Times New Roman"/>
-          <w:sz w:val="26"/>
-          <w:szCs w:val="26"/>
-          <w:lang w:val="ru-RU"/>
-        </w:rPr>
+          <w:rFonts w:ascii="Times New Roman" w:eastAsia="Times New Roman" w:hAnsi="Times New Roman"/>
+          <w:color w:val="000000"/>
+          <w:sz w:val="26"/>
+          <w:szCs w:val="26"/>
+        </w:rPr>
+        <w:t>МИНИСТЕРСТВО ОБРАЗОВАНИЯ РЕСПУБЛИКИ БЕЛАРУСЬ</w:t>
+      </w:r>
+    </w:p>
+    <w:p>
+      <w:pPr>
+        <w:spacing w:after="240"/>
+        <w:jc w:val="center"/>
+        <w:rPr>
+          <w:rFonts w:ascii="Times New Roman" w:eastAsia="Times New Roman" w:hAnsi="Times New Roman"/>
+          <w:color w:val="000000"/>
+          <w:sz w:val="26"/>
+          <w:szCs w:val="26"/>
+        </w:rPr>
+      </w:pPr>
+      <w:r>
+        <w:rPr>
+          <w:rFonts w:ascii="Times New Roman" w:eastAsia="Times New Roman" w:hAnsi="Times New Roman"/>
+          <w:color w:val="000000"/>
+          <w:sz w:val="26"/>
+          <w:szCs w:val="26"/>
+        </w:rPr>
+        <w:t>БЕЛОРУССКИЙ НАЦИОНАЛЬНЫЙ ТЕХНИЧЕСКИЙ УНИВЕРСИТЕТ</w:t>
+      </w:r>
+    </w:p>
+    <w:p>
+      <w:pPr>
+        <w:jc w:val="center"/>
+        <w:rPr>
+          <w:rFonts w:ascii="Times New Roman" w:eastAsia="Times New Roman" w:hAnsi="Times New Roman"/>
+          <w:color w:val="000000"/>
+          <w:sz w:val="26"/>
+          <w:szCs w:val="26"/>
+        </w:rPr>
+      </w:pPr>
+      <w:r>
+        <w:rPr>
+          <w:rFonts w:ascii="Times New Roman" w:eastAsia="Times New Roman" w:hAnsi="Times New Roman"/>
+          <w:color w:val="000000"/>
+          <w:sz w:val="26"/>
+          <w:szCs w:val="26"/>
+        </w:rPr>
+        <w:t>Факультет информационных технологий и робототехники (ФИТР)</w:t>
+      </w:r>
+    </w:p>
+    <w:p>
+      <w:pPr>
+        <w:jc w:val="center"/>
+        <w:rPr>
+          <w:rFonts w:ascii="Times New Roman" w:eastAsia="Times New Roman" w:hAnsi="Times New Roman"/>
+          <w:color w:val="000000"/>
+          <w:sz w:val="26"/>
+          <w:szCs w:val="26"/>
+        </w:rPr>
+      </w:pPr>
+      <w:r>
+        <w:rPr>
+          <w:rFonts w:ascii="Times New Roman" w:eastAsia="Times New Roman" w:hAnsi="Times New Roman"/>
+          <w:color w:val="000000"/>
+          <w:sz w:val="26"/>
+          <w:szCs w:val="26"/>
+        </w:rPr>
+        <w:t>Кафедра программного обеспечения информационных систем и технологий</w:t>
+      </w:r>
+    </w:p>
+    <w:p>
+      <w:pPr>
+        <w:spacing w:before="100" w:beforeAutospacing="1" w:after="100" w:afterAutospacing="1"/>
+        <w:jc w:val="center"/>
+        <w:rPr>
+          <w:rFonts w:ascii="Times New Roman" w:eastAsia="Times New Roman" w:hAnsi="Times New Roman"/>
+          <w:color w:val="000000"/>
+          <w:sz w:val="26"/>
+          <w:szCs w:val="26"/>
+        </w:rPr>
+      </w:pPr>
+    </w:p>
+    <w:p>
+      <w:pPr>
+        <w:spacing w:before="100" w:beforeAutospacing="1" w:after="100" w:afterAutospacing="1"/>
+        <w:jc w:val="center"/>
+        <w:rPr>
+          <w:rFonts w:ascii="Times New Roman" w:eastAsia="Times New Roman" w:hAnsi="Times New Roman"/>
+          <w:color w:val="000000"/>
+          <w:sz w:val="26"/>
+          <w:szCs w:val="26"/>
+        </w:rPr>
+      </w:pPr>
+    </w:p>
+    <w:p>
+      <w:pPr>
+        <w:spacing w:before="100" w:beforeAutospacing="1" w:after="100" w:afterAutospacing="1"/>
+        <w:jc w:val="center"/>
+        <w:rPr>
+          <w:rFonts w:ascii="Times New Roman" w:eastAsia="Times New Roman" w:hAnsi="Times New Roman"/>
+          <w:color w:val="000000"/>
+          <w:sz w:val="26"/>
+          <w:szCs w:val="26"/>
+        </w:rPr>
+      </w:pPr>
+    </w:p>
+    <w:p>
+      <w:pPr>
+        <w:spacing w:before="100" w:beforeAutospacing="1" w:after="100" w:afterAutospacing="1"/>
+        <w:jc w:val="center"/>
+        <w:rPr>
+          <w:rFonts w:ascii="Times New Roman" w:eastAsia="Times New Roman" w:hAnsi="Times New Roman"/>
+          <w:color w:val="000000"/>
+          <w:sz w:val="26"/>
+          <w:szCs w:val="26"/>
+        </w:rPr>
+      </w:pPr>
+    </w:p>
+    <w:p>
+      <w:pPr>
+        <w:spacing w:before="100" w:beforeAutospacing="1" w:after="100" w:afterAutospacing="1"/>
+        <w:jc w:val="center"/>
+        <w:rPr>
+          <w:rFonts w:ascii="Times New Roman" w:eastAsia="Times New Roman" w:hAnsi="Times New Roman"/>
+          <w:color w:val="000000"/>
+          <w:sz w:val="26"/>
+          <w:szCs w:val="26"/>
+        </w:rPr>
+      </w:pPr>
+    </w:p>
+    <w:p>
+      <w:pPr>
+        <w:spacing w:before="100" w:beforeAutospacing="1" w:after="100" w:afterAutospacing="1"/>
+        <w:jc w:val="center"/>
+        <w:rPr>
+          <w:rFonts w:ascii="Times New Roman" w:eastAsia="Times New Roman" w:hAnsi="Times New Roman"/>
+          <w:color w:val="000000"/>
+          <w:sz w:val="26"/>
+          <w:szCs w:val="26"/>
+        </w:rPr>
+      </w:pPr>
+    </w:p>
+    <w:p>
+      <w:pPr>
+        <w:spacing w:before="100" w:beforeAutospacing="1" w:after="100" w:afterAutospacing="1"/>
+        <w:jc w:val="center"/>
+        <w:rPr>
+          <w:rFonts w:ascii="Times New Roman" w:eastAsia="Times New Roman" w:hAnsi="Times New Roman"/>
+          <w:b/>
+          <w:color w:val="000000"/>
+          <w:sz w:val="26"/>
+          <w:szCs w:val="26"/>
+        </w:rPr>
+      </w:pPr>
+      <w:r>
+        <w:rPr>
+          <w:rFonts w:ascii="Times New Roman" w:eastAsia="Times New Roman" w:hAnsi="Times New Roman"/>
+          <w:b/>
+          <w:color w:val="000000"/>
+          <w:sz w:val="26"/>
+          <w:szCs w:val="26"/>
+        </w:rPr>
+        <w:t>КУРСОВОЙ ПРОЕКТ</w:t>
+      </w:r>
+    </w:p>
+    <w:p>
+      <w:pPr>
+        <w:pStyle w:val="a4"/>
+        <w:jc w:val="center"/>
+        <w:rPr>
+          <w:color w:val="000000"/>
+          <w:sz w:val="26"/>
+          <w:szCs w:val="26"/>
+          <w:lang w:val="ru-RU"/>
+        </w:rPr>
+      </w:pPr>
+      <w:r>
+        <w:rPr>
+          <w:color w:val="000000"/>
+          <w:sz w:val="26"/>
+          <w:szCs w:val="26"/>
+          <w:lang w:val="ru-RU"/>
+        </w:rPr>
+        <w:t>по дисциплине: «</w:t>
+      </w:r>
+      <w:r>
+        <w:rPr>
+          <w:color w:val="000000"/>
+          <w:sz w:val="26"/>
+          <w:szCs w:val="26"/>
+          <w:lang w:val="ru-RU"/>
+        </w:rPr>
+        <w:t>Оптимизация проектных решений</w:t>
+      </w:r>
+      <w:r>
+        <w:rPr>
+          <w:color w:val="000000"/>
+          <w:sz w:val="26"/>
+          <w:szCs w:val="26"/>
+          <w:lang w:val="ru-RU"/>
+        </w:rPr>
+        <w:t>»</w:t>
+      </w:r>
+    </w:p>
+    <w:p>
+      <w:pPr>
+        <w:spacing w:before="100" w:beforeAutospacing="1" w:after="100" w:afterAutospacing="1"/>
+        <w:jc w:val="center"/>
+        <w:rPr>
+          <w:rFonts w:ascii="Times New Roman" w:eastAsia="Times New Roman" w:hAnsi="Times New Roman"/>
+          <w:color w:val="000000"/>
+          <w:sz w:val="26"/>
+          <w:szCs w:val="26"/>
+        </w:rPr>
+      </w:pPr>
+      <w:r>
+        <w:rPr>
+          <w:rFonts w:ascii="Times New Roman" w:eastAsia="Times New Roman" w:hAnsi="Times New Roman"/>
+          <w:color w:val="000000"/>
+          <w:sz w:val="26"/>
+          <w:szCs w:val="26"/>
+        </w:rPr>
+        <w:t>на тему: «</w:t>
+      </w:r>
+      <w:r>
+        <w:rPr>
+          <w:rFonts w:ascii="Times New Roman" w:eastAsia="Times New Roman" w:hAnsi="Times New Roman"/>
+          <w:color w:val="000000"/>
+          <w:sz w:val="26"/>
+          <w:szCs w:val="26"/>
+          <w:lang w:val="ru-RU"/>
+        </w:rPr>
+        <w:t>Оптимизация управления запасами интернет-магазина</w:t>
+      </w:r>
+      <w:r>
+        <w:rPr>
+          <w:rFonts w:ascii="Times New Roman" w:eastAsia="Times New Roman" w:hAnsi="Times New Roman"/>
+          <w:color w:val="000000"/>
+          <w:sz w:val="26"/>
+          <w:szCs w:val="26"/>
+        </w:rPr>
+        <w:t>»</w:t>
+      </w:r>
+    </w:p>
+    <w:p>
+      <w:pPr>
+        <w:spacing w:before="100" w:beforeAutospacing="1" w:after="100" w:afterAutospacing="1"/>
+        <w:rPr>
+          <w:rFonts w:ascii="Times New Roman" w:eastAsia="Times New Roman" w:hAnsi="Times New Roman"/>
+          <w:color w:val="000000"/>
+          <w:sz w:val="26"/>
+          <w:szCs w:val="26"/>
+        </w:rPr>
+      </w:pPr>
+    </w:p>
+    <w:p>
+      <w:pPr>
+        <w:spacing w:before="100" w:beforeAutospacing="1" w:after="100" w:afterAutospacing="1"/>
+        <w:rPr>
+          <w:rFonts w:ascii="Times New Roman" w:eastAsia="Times New Roman" w:hAnsi="Times New Roman"/>
+          <w:color w:val="000000"/>
+          <w:sz w:val="26"/>
+          <w:szCs w:val="26"/>
+        </w:rPr>
+      </w:pPr>
+    </w:p>
+    <w:p>
+      <w:pPr>
+        <w:spacing w:before="100" w:beforeAutospacing="1" w:after="100" w:afterAutospacing="1"/>
+        <w:rPr>
+          <w:rFonts w:ascii="Times New Roman" w:eastAsia="Times New Roman" w:hAnsi="Times New Roman"/>
+          <w:color w:val="000000"/>
+          <w:sz w:val="26"/>
+          <w:szCs w:val="26"/>
+        </w:rPr>
+      </w:pPr>
+    </w:p>
+    <w:p>
+      <w:pPr>
+        <w:spacing w:before="100" w:beforeAutospacing="1" w:after="100" w:afterAutospacing="1"/>
+        <w:rPr>
+          <w:rFonts w:ascii="Times New Roman" w:eastAsia="Times New Roman" w:hAnsi="Times New Roman"/>
+          <w:color w:val="000000"/>
+          <w:sz w:val="26"/>
+          <w:szCs w:val="26"/>
+        </w:rPr>
+      </w:pPr>
+    </w:p>
+    <w:p>
+      <w:pPr>
+        <w:spacing w:after="0" w:line="300" w:lineRule="auto"/>
+        <w:jc w:val="right"/>
+        <w:rPr>
+          <w:rFonts w:ascii="Times New Roman" w:eastAsia="Times New Roman" w:hAnsi="Times New Roman"/>
+          <w:color w:val="000000"/>
+          <w:sz w:val="26"/>
+          <w:szCs w:val="26"/>
+        </w:rPr>
+      </w:pPr>
+      <w:r>
+        <w:rPr>
+          <w:rFonts w:ascii="Times New Roman" w:eastAsia="Times New Roman" w:hAnsi="Times New Roman"/>
+          <w:color w:val="000000"/>
+          <w:sz w:val="26"/>
+          <w:szCs w:val="26"/>
+        </w:rPr>
+        <w:t xml:space="preserve">Выполнил: студент группы 10702319  </w:t>
+      </w:r>
+    </w:p>
+    <w:p>
+      <w:pPr>
+        <w:spacing w:after="0" w:line="300" w:lineRule="auto"/>
+        <w:jc w:val="right"/>
+        <w:rPr>
+          <w:rFonts w:ascii="Times New Roman" w:eastAsia="Times New Roman" w:hAnsi="Times New Roman"/>
+          <w:color w:val="000000"/>
+          <w:sz w:val="26"/>
+          <w:szCs w:val="26"/>
+        </w:rPr>
+      </w:pPr>
+      <w:r>
+        <w:rPr>
+          <w:rFonts w:ascii="Times New Roman" w:eastAsia="Times New Roman" w:hAnsi="Times New Roman"/>
+          <w:color w:val="000000"/>
+          <w:sz w:val="26"/>
+          <w:szCs w:val="26"/>
+        </w:rPr>
+        <w:t xml:space="preserve">Наумов Антон Михайлович                                                                                                                    </w:t>
+      </w:r>
+    </w:p>
+    <w:p>
+      <w:pPr>
+        <w:jc w:val="center"/>
+        <w:rPr>
+          <w:rFonts w:ascii="Times New Roman" w:eastAsia="Times New Roman" w:hAnsi="Times New Roman"/>
+          <w:color w:val="000000"/>
+          <w:sz w:val="26"/>
+          <w:szCs w:val="26"/>
+        </w:rPr>
+      </w:pPr>
+    </w:p>
+    <w:p>
+      <w:pPr>
+        <w:spacing w:after="0" w:line="300" w:lineRule="auto"/>
+        <w:jc w:val="right"/>
+        <w:rPr>
+          <w:rFonts w:ascii="Times New Roman" w:eastAsia="Times New Roman" w:hAnsi="Times New Roman"/>
+          <w:color w:val="000000"/>
+          <w:sz w:val="26"/>
+          <w:szCs w:val="26"/>
+        </w:rPr>
+      </w:pPr>
+      <w:r>
+        <w:rPr>
+          <w:rFonts w:ascii="Times New Roman" w:eastAsia="Times New Roman" w:hAnsi="Times New Roman"/>
+          <w:color w:val="000000"/>
+          <w:sz w:val="26"/>
+          <w:szCs w:val="26"/>
+        </w:rPr>
+        <w:t xml:space="preserve">Руководитель: доцент                                             </w:t>
+      </w:r>
+    </w:p>
+    <w:p>
+      <w:pPr>
+        <w:spacing w:after="0" w:line="300" w:lineRule="auto"/>
+        <w:jc w:val="right"/>
+        <w:rPr>
+          <w:rFonts w:ascii="Times New Roman" w:eastAsia="Times New Roman" w:hAnsi="Times New Roman"/>
+          <w:color w:val="000000"/>
+          <w:sz w:val="26"/>
+          <w:szCs w:val="26"/>
+          <w:lang w:val="ru-RU"/>
+        </w:rPr>
+      </w:pPr>
+      <w:r>
+        <w:rPr>
+          <w:rFonts w:ascii="Times New Roman" w:eastAsia="Times New Roman" w:hAnsi="Times New Roman"/>
+          <w:color w:val="000000"/>
+          <w:sz w:val="26"/>
+          <w:szCs w:val="26"/>
+          <w:lang w:val="ru-RU"/>
+        </w:rPr>
+        <w:t>Ковалёва Ирина Львовна</w:t>
+      </w:r>
+    </w:p>
+    <w:p>
+      <w:pPr>
+        <w:spacing w:before="100" w:beforeAutospacing="1" w:after="100" w:afterAutospacing="1"/>
+        <w:rPr>
+          <w:rFonts w:ascii="Times New Roman" w:eastAsia="Times New Roman" w:hAnsi="Times New Roman"/>
+          <w:color w:val="000000"/>
+          <w:sz w:val="26"/>
+          <w:szCs w:val="26"/>
+        </w:rPr>
+      </w:pPr>
+    </w:p>
+    <w:p>
+      <w:pPr>
+        <w:spacing w:before="100" w:beforeAutospacing="1" w:after="100" w:afterAutospacing="1"/>
+        <w:rPr>
+          <w:rFonts w:ascii="Times New Roman" w:eastAsia="Times New Roman" w:hAnsi="Times New Roman"/>
+          <w:color w:val="000000"/>
+          <w:sz w:val="26"/>
+          <w:szCs w:val="26"/>
+        </w:rPr>
+      </w:pPr>
+    </w:p>
+    <w:p>
+      <w:pPr>
+        <w:spacing w:before="100" w:beforeAutospacing="1" w:after="100" w:afterAutospacing="1"/>
+        <w:rPr>
+          <w:rFonts w:ascii="Times New Roman" w:eastAsia="Times New Roman" w:hAnsi="Times New Roman"/>
+          <w:color w:val="000000"/>
+          <w:sz w:val="26"/>
+          <w:szCs w:val="26"/>
+        </w:rPr>
+      </w:pPr>
+    </w:p>
+    <w:p>
+      <w:pPr>
+        <w:jc w:val="center"/>
+        <w:rPr>
+          <w:rFonts w:ascii="Times New Roman" w:eastAsia="Calibri" w:hAnsi="Times New Roman"/>
+          <w:color w:val="000000"/>
+          <w:sz w:val="26"/>
+          <w:szCs w:val="26"/>
+        </w:rPr>
+      </w:pPr>
+      <w:r>
+        <w:rPr>
+          <w:rFonts w:ascii="Times New Roman" w:eastAsia="Calibri" w:hAnsi="Times New Roman"/>
+          <w:color w:val="000000"/>
+          <w:sz w:val="26"/>
+          <w:szCs w:val="26"/>
+        </w:rPr>
+        <w:t>Минск 2022</w:t>
+      </w:r>
+    </w:p>
+    <w:p>
+      <w:pPr>
+        <w:spacing w:after="0" w:line="300" w:lineRule="auto"/>
+        <w:jc w:val="both"/>
+        <w:rPr>
+          <w:rFonts w:ascii="Times New Roman" w:hAnsi="Times New Roman" w:cs="Times New Roman"/>
+          <w:sz w:val="26"/>
+          <w:szCs w:val="26"/>
+          <w:lang w:val="ru-RU"/>
+        </w:rPr>
+      </w:pPr>
+      <w:r>
+        <w:rPr>
+          <w:rFonts w:ascii="Times New Roman" w:hAnsi="Times New Roman" w:cs="Times New Roman"/>
+          <w:sz w:val="26"/>
+          <w:szCs w:val="26"/>
+          <w:lang w:val="ru-RU"/>
+        </w:rPr>
+        <w:lastRenderedPageBreak/>
         <w:t>Введение</w:t>
       </w:r>
       <w:r>
@@ -127,7 +578,7 @@
         <w:pStyle w:val="a3"/>
         <w:numPr>
           <w:ilvl w:val="0"/>
-          <w:numId w:val="8"/>
+          <w:numId w:val="10"/>
         </w:numPr>
         <w:jc w:val="both"/>
         <w:rPr>
@@ -881,7 +1332,7 @@
                     <pic:cNvPicPr/>
                   </pic:nvPicPr>
                   <pic:blipFill>
-                    <a:blip r:embed="rId5"/>
+                    <a:blip r:embed="rId6"/>
                     <a:stretch>
                       <a:fillRect/>
                     </a:stretch>
@@ -1516,7 +1967,7 @@
                     <pic:cNvPicPr/>
                   </pic:nvPicPr>
                   <pic:blipFill>
-                    <a:blip r:embed="rId6">
+                    <a:blip r:embed="rId7">
                       <a:extLst>
                         <a:ext uri="{28A0092B-C50C-407E-A947-70E740481C1C}">
                           <a14:useLocalDpi xmlns:a14="http://schemas.microsoft.com/office/drawing/2010/main" val="0"/>
@@ -1608,28 +2059,179 @@
     <w:p>
       <w:pPr>
         <w:pStyle w:val="a3"/>
-        <w:ind w:left="1080"/>
-        <w:jc w:val="both"/>
-        <w:rPr>
-          <w:rFonts w:ascii="Times New Roman" w:hAnsi="Times New Roman" w:cs="Times New Roman"/>
-          <w:sz w:val="26"/>
-          <w:szCs w:val="26"/>
-          <w:lang w:val="en-US"/>
-        </w:rPr>
-      </w:pPr>
-    </w:p>
-    <w:p>
-      <w:pPr>
-        <w:pStyle w:val="a3"/>
-        <w:ind w:left="1080"/>
-        <w:jc w:val="both"/>
-        <w:rPr>
-          <w:rFonts w:ascii="Times New Roman" w:hAnsi="Times New Roman" w:cs="Times New Roman"/>
-          <w:sz w:val="26"/>
-          <w:szCs w:val="26"/>
-          <w:lang w:val="en-US"/>
-        </w:rPr>
-      </w:pPr>
+        <w:numPr>
+          <w:ilvl w:val="2"/>
+          <w:numId w:val="2"/>
+        </w:numPr>
+        <w:jc w:val="both"/>
+        <w:rPr>
+          <w:rFonts w:ascii="Times New Roman" w:hAnsi="Times New Roman" w:cs="Times New Roman"/>
+          <w:sz w:val="26"/>
+          <w:szCs w:val="26"/>
+          <w:lang w:val="ru-RU"/>
+        </w:rPr>
+      </w:pPr>
+      <w:r>
+        <w:rPr>
+          <w:rFonts w:ascii="Times New Roman" w:hAnsi="Times New Roman" w:cs="Times New Roman"/>
+          <w:sz w:val="26"/>
+          <w:szCs w:val="26"/>
+          <w:lang w:val="ru-RU"/>
+        </w:rPr>
+        <w:t>Неактуальная информация</w:t>
+      </w:r>
+    </w:p>
+    <w:p>
+      <w:pPr>
+        <w:jc w:val="both"/>
+        <w:rPr>
+          <w:rFonts w:ascii="Times New Roman" w:hAnsi="Times New Roman" w:cs="Times New Roman"/>
+          <w:color w:val="22252D"/>
+          <w:spacing w:val="2"/>
+          <w:sz w:val="26"/>
+          <w:szCs w:val="26"/>
+          <w:shd w:val="clear" w:color="auto" w:fill="FFFFFF"/>
+          <w:lang w:val="ru-RU"/>
+        </w:rPr>
+      </w:pPr>
+      <w:r>
+        <w:rPr>
+          <w:rFonts w:ascii="Times New Roman" w:hAnsi="Times New Roman" w:cs="Times New Roman"/>
+          <w:sz w:val="26"/>
+          <w:szCs w:val="26"/>
+          <w:lang w:val="ru-RU"/>
+        </w:rPr>
+        <w:t xml:space="preserve">Еще одна ошибка, которая напрямую влияет на эффективность ведения интернет-бизнеса. </w:t>
+      </w:r>
+      <w:r>
+        <w:rPr>
+          <w:rFonts w:ascii="Times New Roman" w:hAnsi="Times New Roman" w:cs="Times New Roman"/>
+          <w:color w:val="22252D"/>
+          <w:spacing w:val="2"/>
+          <w:sz w:val="26"/>
+          <w:szCs w:val="26"/>
+          <w:shd w:val="clear" w:color="auto" w:fill="FFFFFF"/>
+          <w:lang w:val="ru-RU"/>
+        </w:rPr>
+        <w:t>Б</w:t>
+      </w:r>
+      <w:r>
+        <w:rPr>
+          <w:rFonts w:ascii="Times New Roman" w:hAnsi="Times New Roman" w:cs="Times New Roman"/>
+          <w:color w:val="22252D"/>
+          <w:spacing w:val="2"/>
+          <w:sz w:val="26"/>
+          <w:szCs w:val="26"/>
+          <w:shd w:val="clear" w:color="auto" w:fill="FFFFFF"/>
+        </w:rPr>
+        <w:t xml:space="preserve">изнес развивается, ежедневно меняется ассортимент и наличие товаров на складе, постоянно генерируются идеи и реализуются стимулирующие акции. </w:t>
+      </w:r>
+      <w:r>
+        <w:rPr>
+          <w:rFonts w:ascii="Times New Roman" w:hAnsi="Times New Roman" w:cs="Times New Roman"/>
+          <w:color w:val="22252D"/>
+          <w:spacing w:val="2"/>
+          <w:sz w:val="26"/>
+          <w:szCs w:val="26"/>
+          <w:shd w:val="clear" w:color="auto" w:fill="FFFFFF"/>
+          <w:lang w:val="ru-RU"/>
+        </w:rPr>
+        <w:t>Р</w:t>
+      </w:r>
+      <w:r>
+        <w:rPr>
+          <w:rFonts w:ascii="Times New Roman" w:hAnsi="Times New Roman" w:cs="Times New Roman"/>
+          <w:color w:val="22252D"/>
+          <w:spacing w:val="2"/>
+          <w:sz w:val="26"/>
+          <w:szCs w:val="26"/>
+          <w:shd w:val="clear" w:color="auto" w:fill="FFFFFF"/>
+        </w:rPr>
+        <w:t xml:space="preserve">азвивая бизнес в сети, необходимо учитывать особую психологию онлайн-покупателей. Чаще всего необходимые сведения они хотят получить именно на сайте. </w:t>
+      </w:r>
+      <w:r>
+        <w:rPr>
+          <w:rFonts w:ascii="Times New Roman" w:hAnsi="Times New Roman" w:cs="Times New Roman"/>
+          <w:color w:val="22252D"/>
+          <w:spacing w:val="2"/>
+          <w:sz w:val="26"/>
+          <w:szCs w:val="26"/>
+          <w:shd w:val="clear" w:color="auto" w:fill="FFFFFF"/>
+          <w:lang w:val="ru-RU"/>
+        </w:rPr>
+        <w:t xml:space="preserve">Эта проблема </w:t>
+      </w:r>
+      <w:r>
+        <w:rPr>
+          <w:rFonts w:ascii="Times New Roman" w:hAnsi="Times New Roman" w:cs="Times New Roman"/>
+          <w:color w:val="22252D"/>
+          <w:spacing w:val="2"/>
+          <w:sz w:val="26"/>
+          <w:szCs w:val="26"/>
+          <w:shd w:val="clear" w:color="auto" w:fill="FFFFFF"/>
+        </w:rPr>
+        <w:t>созда</w:t>
+      </w:r>
+      <w:proofErr w:type="spellStart"/>
+      <w:r>
+        <w:rPr>
+          <w:rFonts w:ascii="Times New Roman" w:hAnsi="Times New Roman" w:cs="Times New Roman"/>
+          <w:color w:val="22252D"/>
+          <w:spacing w:val="2"/>
+          <w:sz w:val="26"/>
+          <w:szCs w:val="26"/>
+          <w:shd w:val="clear" w:color="auto" w:fill="FFFFFF"/>
+          <w:lang w:val="ru-RU"/>
+        </w:rPr>
+        <w:t>ёт</w:t>
+      </w:r>
+      <w:proofErr w:type="spellEnd"/>
+      <w:r>
+        <w:rPr>
+          <w:rFonts w:ascii="Times New Roman" w:hAnsi="Times New Roman" w:cs="Times New Roman"/>
+          <w:color w:val="22252D"/>
+          <w:spacing w:val="2"/>
+          <w:sz w:val="26"/>
+          <w:szCs w:val="26"/>
+          <w:shd w:val="clear" w:color="auto" w:fill="FFFFFF"/>
+        </w:rPr>
+        <w:t xml:space="preserve"> ощущение «мертвого» сайта и отбива</w:t>
+      </w:r>
+      <w:r>
+        <w:rPr>
+          <w:rFonts w:ascii="Times New Roman" w:hAnsi="Times New Roman" w:cs="Times New Roman"/>
+          <w:color w:val="22252D"/>
+          <w:spacing w:val="2"/>
+          <w:sz w:val="26"/>
+          <w:szCs w:val="26"/>
+          <w:shd w:val="clear" w:color="auto" w:fill="FFFFFF"/>
+          <w:lang w:val="ru-RU"/>
+        </w:rPr>
+        <w:t>е</w:t>
+      </w:r>
+      <w:r>
+        <w:rPr>
+          <w:rFonts w:ascii="Times New Roman" w:hAnsi="Times New Roman" w:cs="Times New Roman"/>
+          <w:color w:val="22252D"/>
+          <w:spacing w:val="2"/>
+          <w:sz w:val="26"/>
+          <w:szCs w:val="26"/>
+          <w:shd w:val="clear" w:color="auto" w:fill="FFFFFF"/>
+        </w:rPr>
+        <w:t>т желание оформить заказ.</w:t>
+      </w:r>
+      <w:r>
+        <w:rPr>
+          <w:rFonts w:ascii="Times New Roman" w:hAnsi="Times New Roman" w:cs="Times New Roman"/>
+          <w:color w:val="22252D"/>
+          <w:spacing w:val="2"/>
+          <w:sz w:val="26"/>
+          <w:szCs w:val="26"/>
+          <w:shd w:val="clear" w:color="auto" w:fill="FFFFFF"/>
+          <w:lang w:val="ru-RU"/>
+        </w:rPr>
+        <w:t xml:space="preserve"> </w:t>
+      </w:r>
     </w:p>
     <w:p>
       <w:pPr>
@@ -1653,7 +2255,67 @@
           <w:szCs w:val="26"/>
           <w:lang w:val="ru-RU"/>
         </w:rPr>
-        <w:t>Неактуальная информация</w:t>
+        <w:t>Игнорирование SEO-оптимизации</w:t>
+      </w:r>
+    </w:p>
+    <w:p>
+      <w:pPr>
+        <w:jc w:val="both"/>
+        <w:rPr>
+          <w:rFonts w:ascii="Times New Roman" w:hAnsi="Times New Roman" w:cs="Times New Roman"/>
+          <w:sz w:val="26"/>
+          <w:szCs w:val="26"/>
+          <w:lang w:val="ru-RU"/>
+        </w:rPr>
+      </w:pPr>
+      <w:r>
+        <w:rPr>
+          <w:rFonts w:ascii="Times New Roman" w:hAnsi="Times New Roman" w:cs="Times New Roman"/>
+          <w:sz w:val="26"/>
+          <w:szCs w:val="26"/>
+          <w:lang w:val="ru-RU"/>
+        </w:rPr>
+        <w:t>Зачастую покупатели не ищут товар сразу на определенной интернет-площадке, так как могут не знать о ее существовании. Клиент ищет определенный товар изначально в поисковых системах. И то, что интернет-магазин сложно найти в поисковых системах может стать серьезной проблемой для любого бизнеса, что влечет за собой низкий темп роста посещаемости ресурса.</w:t>
+      </w:r>
+    </w:p>
+    <w:p>
+      <w:pPr>
+        <w:jc w:val="both"/>
+        <w:rPr>
+          <w:rFonts w:ascii="Times New Roman" w:hAnsi="Times New Roman" w:cs="Times New Roman"/>
+          <w:sz w:val="26"/>
+          <w:szCs w:val="26"/>
+          <w:lang w:val="ru-RU"/>
+        </w:rPr>
+      </w:pPr>
+      <w:r>
+        <w:rPr>
+          <w:rFonts w:ascii="Times New Roman" w:hAnsi="Times New Roman" w:cs="Times New Roman"/>
+          <w:sz w:val="26"/>
+          <w:szCs w:val="26"/>
+          <w:lang w:val="ru-RU"/>
+        </w:rPr>
+        <w:t xml:space="preserve">SEO (англ. Search Engine </w:t>
+      </w:r>
+      <w:proofErr w:type="spellStart"/>
+      <w:r>
+        <w:rPr>
+          <w:rFonts w:ascii="Times New Roman" w:hAnsi="Times New Roman" w:cs="Times New Roman"/>
+          <w:sz w:val="26"/>
+          <w:szCs w:val="26"/>
+          <w:lang w:val="ru-RU"/>
+        </w:rPr>
+        <w:t>Optimization</w:t>
+      </w:r>
+      <w:proofErr w:type="spellEnd"/>
+      <w:r>
+        <w:rPr>
+          <w:rFonts w:ascii="Times New Roman" w:hAnsi="Times New Roman" w:cs="Times New Roman"/>
+          <w:sz w:val="26"/>
+          <w:szCs w:val="26"/>
+          <w:lang w:val="ru-RU"/>
+        </w:rPr>
+        <w:t>) – это комплекс мер по улучшению сайта для его ранжирования в поисковых системах [11].</w:t>
       </w:r>
     </w:p>
     <w:p>
@@ -1666,18 +2328,8 @@
           <w:sz w:val="26"/>
           <w:szCs w:val="26"/>
           <w:shd w:val="clear" w:color="auto" w:fill="FFFFFF"/>
-          <w:lang w:val="ru-RU"/>
-        </w:rPr>
-      </w:pPr>
-      <w:r>
-        <w:rPr>
-          <w:rFonts w:ascii="Times New Roman" w:hAnsi="Times New Roman" w:cs="Times New Roman"/>
-          <w:sz w:val="26"/>
-          <w:szCs w:val="26"/>
-          <w:lang w:val="ru-RU"/>
-        </w:rPr>
-        <w:t xml:space="preserve">Еще одна ошибка, которая напрямую влияет на эффективность ведения интернет-бизнеса. </w:t>
-      </w:r>
+        </w:rPr>
+      </w:pPr>
       <w:r>
         <w:rPr>
           <w:rFonts w:ascii="Times New Roman" w:hAnsi="Times New Roman" w:cs="Times New Roman"/>
@@ -1686,126 +2338,8 @@
           <w:sz w:val="26"/>
           <w:szCs w:val="26"/>
           <w:shd w:val="clear" w:color="auto" w:fill="FFFFFF"/>
-          <w:lang w:val="ru-RU"/>
-        </w:rPr>
-        <w:t>Б</w:t>
-      </w:r>
-      <w:r>
-        <w:rPr>
-          <w:rFonts w:ascii="Times New Roman" w:hAnsi="Times New Roman" w:cs="Times New Roman"/>
-          <w:color w:val="22252D"/>
-          <w:spacing w:val="2"/>
-          <w:sz w:val="26"/>
-          <w:szCs w:val="26"/>
-          <w:shd w:val="clear" w:color="auto" w:fill="FFFFFF"/>
-        </w:rPr>
-        <w:t xml:space="preserve">изнес развивается, ежедневно меняется ассортимент и наличие товаров на складе, постоянно генерируются идеи и реализуются стимулирующие акции. </w:t>
-      </w:r>
-      <w:r>
-        <w:rPr>
-          <w:rFonts w:ascii="Times New Roman" w:hAnsi="Times New Roman" w:cs="Times New Roman"/>
-          <w:color w:val="22252D"/>
-          <w:spacing w:val="2"/>
-          <w:sz w:val="26"/>
-          <w:szCs w:val="26"/>
-          <w:shd w:val="clear" w:color="auto" w:fill="FFFFFF"/>
-          <w:lang w:val="ru-RU"/>
-        </w:rPr>
-        <w:t>Р</w:t>
-      </w:r>
-      <w:r>
-        <w:rPr>
-          <w:rFonts w:ascii="Times New Roman" w:hAnsi="Times New Roman" w:cs="Times New Roman"/>
-          <w:color w:val="22252D"/>
-          <w:spacing w:val="2"/>
-          <w:sz w:val="26"/>
-          <w:szCs w:val="26"/>
-          <w:shd w:val="clear" w:color="auto" w:fill="FFFFFF"/>
-        </w:rPr>
-        <w:t xml:space="preserve">азвивая бизнес в сети, необходимо учитывать особую психологию онлайн-покупателей. Чаще всего необходимые сведения они хотят получить именно на сайте. </w:t>
-      </w:r>
-      <w:r>
-        <w:rPr>
-          <w:rFonts w:ascii="Times New Roman" w:hAnsi="Times New Roman" w:cs="Times New Roman"/>
-          <w:color w:val="22252D"/>
-          <w:spacing w:val="2"/>
-          <w:sz w:val="26"/>
-          <w:szCs w:val="26"/>
-          <w:shd w:val="clear" w:color="auto" w:fill="FFFFFF"/>
-          <w:lang w:val="ru-RU"/>
-        </w:rPr>
-        <w:t xml:space="preserve">Эта проблема </w:t>
-      </w:r>
-      <w:r>
-        <w:rPr>
-          <w:rFonts w:ascii="Times New Roman" w:hAnsi="Times New Roman" w:cs="Times New Roman"/>
-          <w:color w:val="22252D"/>
-          <w:spacing w:val="2"/>
-          <w:sz w:val="26"/>
-          <w:szCs w:val="26"/>
-          <w:shd w:val="clear" w:color="auto" w:fill="FFFFFF"/>
-        </w:rPr>
-        <w:t>созда</w:t>
-      </w:r>
-      <w:proofErr w:type="spellStart"/>
-      <w:r>
-        <w:rPr>
-          <w:rFonts w:ascii="Times New Roman" w:hAnsi="Times New Roman" w:cs="Times New Roman"/>
-          <w:color w:val="22252D"/>
-          <w:spacing w:val="2"/>
-          <w:sz w:val="26"/>
-          <w:szCs w:val="26"/>
-          <w:shd w:val="clear" w:color="auto" w:fill="FFFFFF"/>
-          <w:lang w:val="ru-RU"/>
-        </w:rPr>
-        <w:t>ёт</w:t>
-      </w:r>
-      <w:proofErr w:type="spellEnd"/>
-      <w:r>
-        <w:rPr>
-          <w:rFonts w:ascii="Times New Roman" w:hAnsi="Times New Roman" w:cs="Times New Roman"/>
-          <w:color w:val="22252D"/>
-          <w:spacing w:val="2"/>
-          <w:sz w:val="26"/>
-          <w:szCs w:val="26"/>
-          <w:shd w:val="clear" w:color="auto" w:fill="FFFFFF"/>
-        </w:rPr>
-        <w:t xml:space="preserve"> ощущение «мертвого» сайта и отбива</w:t>
-      </w:r>
-      <w:r>
-        <w:rPr>
-          <w:rFonts w:ascii="Times New Roman" w:hAnsi="Times New Roman" w:cs="Times New Roman"/>
-          <w:color w:val="22252D"/>
-          <w:spacing w:val="2"/>
-          <w:sz w:val="26"/>
-          <w:szCs w:val="26"/>
-          <w:shd w:val="clear" w:color="auto" w:fill="FFFFFF"/>
-          <w:lang w:val="ru-RU"/>
-        </w:rPr>
-        <w:t>е</w:t>
-      </w:r>
-      <w:r>
-        <w:rPr>
-          <w:rFonts w:ascii="Times New Roman" w:hAnsi="Times New Roman" w:cs="Times New Roman"/>
-          <w:color w:val="22252D"/>
-          <w:spacing w:val="2"/>
-          <w:sz w:val="26"/>
-          <w:szCs w:val="26"/>
-          <w:shd w:val="clear" w:color="auto" w:fill="FFFFFF"/>
-        </w:rPr>
-        <w:t>т желание оформить заказ.</w:t>
-      </w:r>
-      <w:r>
-        <w:rPr>
-          <w:rFonts w:ascii="Times New Roman" w:hAnsi="Times New Roman" w:cs="Times New Roman"/>
-          <w:color w:val="22252D"/>
-          <w:spacing w:val="2"/>
-          <w:sz w:val="26"/>
-          <w:szCs w:val="26"/>
-          <w:shd w:val="clear" w:color="auto" w:fill="FFFFFF"/>
-          <w:lang w:val="ru-RU"/>
-        </w:rPr>
-        <w:t xml:space="preserve"> </w:t>
+        </w:rPr>
+        <w:t>Поисковая оптимизация — целый комплекс мер, призванный поднять ресурс в выдаче. Основная ее задача — облегчить нахождение сайта в Яндексе и Google по ключевым запросам. Эффект достигается с помощью следующих инструментов: подобранных особым образом заголовков, уникального контента с добавлением ключевых слов, удаления «битых» ссылок, увеличения ссылочной массы. </w:t>
       </w:r>
     </w:p>
     <w:p>
@@ -1830,127 +2364,6 @@
           <w:szCs w:val="26"/>
           <w:lang w:val="ru-RU"/>
         </w:rPr>
-        <w:t>Игнорирование SEO-оптимизации</w:t>
-      </w:r>
-    </w:p>
-    <w:p>
-      <w:pPr>
-        <w:jc w:val="both"/>
-        <w:rPr>
-          <w:rFonts w:ascii="Times New Roman" w:hAnsi="Times New Roman" w:cs="Times New Roman"/>
-          <w:sz w:val="26"/>
-          <w:szCs w:val="26"/>
-          <w:lang w:val="ru-RU"/>
-        </w:rPr>
-      </w:pPr>
-      <w:r>
-        <w:rPr>
-          <w:rFonts w:ascii="Times New Roman" w:hAnsi="Times New Roman" w:cs="Times New Roman"/>
-          <w:sz w:val="26"/>
-          <w:szCs w:val="26"/>
-          <w:lang w:val="ru-RU"/>
-        </w:rPr>
-        <w:t>Зачастую покупатели не ищут товар сразу на определенной интернет-площадке, так как могут не знать о ее существовании. Клиент ищет определенный товар изначально в поисковых системах. И то, что интернет-магазин сложно найти в поисковых системах может стать серьезной проблемой для любого бизнеса, что влечет за собой низкий темп роста посещаемости ресурса.</w:t>
-      </w:r>
-    </w:p>
-    <w:p>
-      <w:pPr>
-        <w:jc w:val="both"/>
-        <w:rPr>
-          <w:rFonts w:ascii="Times New Roman" w:hAnsi="Times New Roman" w:cs="Times New Roman"/>
-          <w:sz w:val="26"/>
-          <w:szCs w:val="26"/>
-          <w:lang w:val="ru-RU"/>
-        </w:rPr>
-      </w:pPr>
-      <w:r>
-        <w:rPr>
-          <w:rFonts w:ascii="Times New Roman" w:hAnsi="Times New Roman" w:cs="Times New Roman"/>
-          <w:sz w:val="26"/>
-          <w:szCs w:val="26"/>
-          <w:lang w:val="ru-RU"/>
-        </w:rPr>
-        <w:t xml:space="preserve">SEO (англ. Search Engine </w:t>
-      </w:r>
-      <w:proofErr w:type="spellStart"/>
-      <w:r>
-        <w:rPr>
-          <w:rFonts w:ascii="Times New Roman" w:hAnsi="Times New Roman" w:cs="Times New Roman"/>
-          <w:sz w:val="26"/>
-          <w:szCs w:val="26"/>
-          <w:lang w:val="ru-RU"/>
-        </w:rPr>
-        <w:t>Optimization</w:t>
-      </w:r>
-      <w:proofErr w:type="spellEnd"/>
-      <w:r>
-        <w:rPr>
-          <w:rFonts w:ascii="Times New Roman" w:hAnsi="Times New Roman" w:cs="Times New Roman"/>
-          <w:sz w:val="26"/>
-          <w:szCs w:val="26"/>
-          <w:lang w:val="ru-RU"/>
-        </w:rPr>
-        <w:t>) – это комплекс мер по улучшению сайта для его ранжирования в поисковых системах [11].</w:t>
-      </w:r>
-    </w:p>
-    <w:p>
-      <w:pPr>
-        <w:jc w:val="both"/>
-        <w:rPr>
-          <w:rFonts w:ascii="Times New Roman" w:hAnsi="Times New Roman" w:cs="Times New Roman"/>
-          <w:color w:val="22252D"/>
-          <w:spacing w:val="2"/>
-          <w:sz w:val="26"/>
-          <w:szCs w:val="26"/>
-          <w:shd w:val="clear" w:color="auto" w:fill="FFFFFF"/>
-        </w:rPr>
-      </w:pPr>
-      <w:r>
-        <w:rPr>
-          <w:rFonts w:ascii="Times New Roman" w:hAnsi="Times New Roman" w:cs="Times New Roman"/>
-          <w:color w:val="22252D"/>
-          <w:spacing w:val="2"/>
-          <w:sz w:val="26"/>
-          <w:szCs w:val="26"/>
-          <w:shd w:val="clear" w:color="auto" w:fill="FFFFFF"/>
-        </w:rPr>
-        <w:t xml:space="preserve">Поисковая оптимизация — целый комплекс мер, призванный поднять ресурс в выдаче. Основная ее задача — облегчить нахождение сайта в Яндексе и Google по ключевым запросам. Эффект достигается с помощью следующих инструментов: </w:t>
-      </w:r>
-      <w:r>
-        <w:rPr>
-          <w:rFonts w:ascii="Times New Roman" w:hAnsi="Times New Roman" w:cs="Times New Roman"/>
-          <w:color w:val="22252D"/>
-          <w:spacing w:val="2"/>
-          <w:sz w:val="26"/>
-          <w:szCs w:val="26"/>
-          <w:shd w:val="clear" w:color="auto" w:fill="FFFFFF"/>
-        </w:rPr>
-        <w:lastRenderedPageBreak/>
-        <w:t>подобранных особым образом заголовков, уникального контента с добавлением ключевых слов, удаления «битых» ссылок, увеличения ссылочной массы. </w:t>
-      </w:r>
-    </w:p>
-    <w:p>
-      <w:pPr>
-        <w:pStyle w:val="a3"/>
-        <w:numPr>
-          <w:ilvl w:val="2"/>
-          <w:numId w:val="2"/>
-        </w:numPr>
-        <w:jc w:val="both"/>
-        <w:rPr>
-          <w:rFonts w:ascii="Times New Roman" w:hAnsi="Times New Roman" w:cs="Times New Roman"/>
-          <w:sz w:val="26"/>
-          <w:szCs w:val="26"/>
-          <w:lang w:val="ru-RU"/>
-        </w:rPr>
-      </w:pPr>
-      <w:r>
-        <w:rPr>
-          <w:rFonts w:ascii="Times New Roman" w:hAnsi="Times New Roman" w:cs="Times New Roman"/>
-          <w:sz w:val="26"/>
-          <w:szCs w:val="26"/>
-          <w:lang w:val="ru-RU"/>
-        </w:rPr>
         <w:t>Устаревший дизайн</w:t>
       </w:r>
     </w:p>
@@ -1972,6 +2385,7 @@
           <w:sz w:val="26"/>
           <w:szCs w:val="26"/>
         </w:rPr>
+        <w:lastRenderedPageBreak/>
         <w:t>Оформление влияет на поведение пользователей. Привлекательный дизайн способен вызывать доверие. Если сайт выглядит несовременно, тут же появляется ощущение запущенности</w:t>
       </w:r>
       <w:r>
@@ -2094,7 +2508,7 @@
                     <pic:cNvPicPr/>
                   </pic:nvPicPr>
                   <pic:blipFill>
-                    <a:blip r:embed="rId7">
+                    <a:blip r:embed="rId8">
                       <a:extLst>
                         <a:ext uri="{28A0092B-C50C-407E-A947-70E740481C1C}">
                           <a14:useLocalDpi xmlns:a14="http://schemas.microsoft.com/office/drawing/2010/main" val="0"/>
@@ -2349,7 +2763,7 @@
                     <pic:cNvPicPr/>
                   </pic:nvPicPr>
                   <pic:blipFill>
-                    <a:blip r:embed="rId8" cstate="print">
+                    <a:blip r:embed="rId9" cstate="print">
                       <a:extLst>
                         <a:ext uri="{28A0092B-C50C-407E-A947-70E740481C1C}">
                           <a14:useLocalDpi xmlns:a14="http://schemas.microsoft.com/office/drawing/2010/main" val="0"/>
@@ -2986,7 +3400,16 @@
           <w:szCs w:val="26"/>
           <w:lang w:val="ru-RU"/>
         </w:rPr>
-        <w:t>казами.</w:t>
+        <w:t>пасами</w:t>
+      </w:r>
+      <w:r>
+        <w:rPr>
+          <w:rFonts w:ascii="Times New Roman" w:hAnsi="Times New Roman" w:cs="Times New Roman"/>
+          <w:sz w:val="26"/>
+          <w:szCs w:val="26"/>
+          <w:lang w:val="ru-RU"/>
+        </w:rPr>
+        <w:t>.</w:t>
       </w:r>
     </w:p>
     <w:p>
@@ -3016,7 +3439,203 @@
           <w:lang w:val="ru-RU"/>
         </w:rPr>
         <w:lastRenderedPageBreak/>
-        <w:t>можно удовлетворить путём однократного создания запаса на весь рассматриваемый период времени или посредством создания запаса для каждой единицы времени этого периода.</w:t>
+        <w:t>можно удовлетворить путём однократного создания запаса на весь рассматриваемый период времени или посредством создания запаса для каждой единицы времени этого периода. Эти два случая соответствуют избыточному запасу (по отношению к единице времени) и недостаточному запасу (по отношению к полному периоду времени).</w:t>
+      </w:r>
+    </w:p>
+    <w:p>
+      <w:pPr>
+        <w:jc w:val="both"/>
+        <w:rPr>
+          <w:rFonts w:ascii="Times New Roman" w:hAnsi="Times New Roman" w:cs="Times New Roman"/>
+          <w:sz w:val="26"/>
+          <w:szCs w:val="26"/>
+          <w:lang w:val="ru-RU"/>
+        </w:rPr>
+      </w:pPr>
+      <w:r>
+        <w:rPr>
+          <w:rFonts w:ascii="Times New Roman" w:hAnsi="Times New Roman" w:cs="Times New Roman"/>
+          <w:sz w:val="26"/>
+          <w:szCs w:val="26"/>
+          <w:lang w:val="ru-RU"/>
+        </w:rPr>
+        <w:t>При избыточном запасе требуется более высокие удельные (отнесённые к единице времени) капитальные вложения, но дефицит возникает реже и частота размещения заказов меньше. С другой стороны, при недостаточном запасе удельные капитальные вложения снижаются, но частота размещения заказов и риск дефицита возрастает.  Для любого из   указанных   крайних   случаев характерны значительные экономические потери.  Таким образом, решения относительно размера заказа и момента его размещения могут основываться на минимизации соответствующей функции общих затрат, включающих затраты, обусловленные потерями от избыточного запаса и дефицита.</w:t>
+      </w:r>
+    </w:p>
+    <w:p>
+      <w:pPr>
+        <w:jc w:val="both"/>
+        <w:rPr>
+          <w:rFonts w:ascii="Times New Roman" w:hAnsi="Times New Roman" w:cs="Times New Roman"/>
+          <w:sz w:val="26"/>
+          <w:szCs w:val="26"/>
+          <w:lang w:val="ru-RU"/>
+        </w:rPr>
+      </w:pPr>
+      <w:r>
+        <w:rPr>
+          <w:rFonts w:ascii="Times New Roman" w:hAnsi="Times New Roman" w:cs="Times New Roman"/>
+          <w:sz w:val="26"/>
+          <w:szCs w:val="26"/>
+          <w:lang w:val="ru-RU"/>
+        </w:rPr>
+        <w:t>Важным фактором, влияющим на решение задачи управления запасами, является то, что объем спроса на хранимый запас (в единицу времени) может быть или детерминированным или вероятностным. В первом случае для решения задачи управления запасами используются детерминированные модели. [Методичка]</w:t>
+      </w:r>
+      <w:r>
+        <w:rPr>
+          <w:rFonts w:ascii="Times New Roman" w:hAnsi="Times New Roman" w:cs="Times New Roman"/>
+          <w:sz w:val="26"/>
+          <w:szCs w:val="26"/>
+          <w:lang w:val="ru-RU"/>
+        </w:rPr>
+        <w:t>.</w:t>
+      </w:r>
+    </w:p>
+    <w:p>
+      <w:pPr>
+        <w:jc w:val="both"/>
+        <w:rPr>
+          <w:rFonts w:ascii="Times New Roman" w:hAnsi="Times New Roman" w:cs="Times New Roman"/>
+          <w:sz w:val="26"/>
+          <w:szCs w:val="26"/>
+          <w:lang w:val="ru-RU"/>
+        </w:rPr>
+      </w:pPr>
+      <w:r>
+        <w:rPr>
+          <w:rFonts w:ascii="Times New Roman" w:hAnsi="Times New Roman" w:cs="Times New Roman"/>
+          <w:sz w:val="26"/>
+          <w:szCs w:val="26"/>
+          <w:lang w:val="ru-RU"/>
+        </w:rPr>
+        <w:t>Любая модель управления запасами, в конечном счете, должна дать ответ на два вопроса:</w:t>
+      </w:r>
+    </w:p>
+    <w:p>
+      <w:pPr>
+        <w:jc w:val="both"/>
+        <w:rPr>
+          <w:rFonts w:ascii="Times New Roman" w:hAnsi="Times New Roman" w:cs="Times New Roman"/>
+          <w:sz w:val="26"/>
+          <w:szCs w:val="26"/>
+          <w:lang w:val="ru-RU"/>
+        </w:rPr>
+      </w:pPr>
+      <w:r>
+        <w:rPr>
+          <w:rFonts w:ascii="Times New Roman" w:hAnsi="Times New Roman" w:cs="Times New Roman"/>
+          <w:sz w:val="26"/>
+          <w:szCs w:val="26"/>
+          <w:lang w:val="ru-RU"/>
+        </w:rPr>
+        <w:t xml:space="preserve"> - </w:t>
+      </w:r>
+      <w:r>
+        <w:rPr>
+          <w:rFonts w:ascii="Times New Roman" w:hAnsi="Times New Roman" w:cs="Times New Roman"/>
+          <w:sz w:val="26"/>
+          <w:szCs w:val="26"/>
+          <w:lang w:val="ru-RU"/>
+        </w:rPr>
+        <w:t>Когда заказывать?</w:t>
+      </w:r>
+    </w:p>
+    <w:p>
+      <w:pPr>
+        <w:jc w:val="both"/>
+        <w:rPr>
+          <w:rFonts w:ascii="Times New Roman" w:hAnsi="Times New Roman" w:cs="Times New Roman"/>
+          <w:sz w:val="26"/>
+          <w:szCs w:val="26"/>
+          <w:lang w:val="ru-RU"/>
+        </w:rPr>
+      </w:pPr>
+      <w:r>
+        <w:rPr>
+          <w:rFonts w:ascii="Times New Roman" w:hAnsi="Times New Roman" w:cs="Times New Roman"/>
+          <w:sz w:val="26"/>
+          <w:szCs w:val="26"/>
+          <w:lang w:val="ru-RU"/>
+        </w:rPr>
+        <w:t xml:space="preserve"> - </w:t>
+      </w:r>
+      <w:r>
+        <w:rPr>
+          <w:rFonts w:ascii="Times New Roman" w:hAnsi="Times New Roman" w:cs="Times New Roman"/>
+          <w:sz w:val="26"/>
+          <w:szCs w:val="26"/>
+          <w:lang w:val="ru-RU"/>
+        </w:rPr>
+        <w:t>Какое количество продукции заказывать?</w:t>
+      </w:r>
+    </w:p>
+    <w:p>
+      <w:pPr>
+        <w:jc w:val="both"/>
+        <w:rPr>
+          <w:rFonts w:ascii="Times New Roman" w:hAnsi="Times New Roman" w:cs="Times New Roman"/>
+          <w:sz w:val="26"/>
+          <w:szCs w:val="26"/>
+          <w:lang w:val="ru-RU"/>
+        </w:rPr>
+      </w:pPr>
+      <w:r>
+        <w:rPr>
+          <w:rFonts w:ascii="Times New Roman" w:hAnsi="Times New Roman" w:cs="Times New Roman"/>
+          <w:sz w:val="26"/>
+          <w:szCs w:val="26"/>
+          <w:lang w:val="ru-RU"/>
+        </w:rPr>
+        <w:t>Ответ на первый вопрос зависит от типа системы управления запасами. Если система предусматривает периодический контроль состояния запаса через равные промежутки времени (например, еженедельно или ежемесячно), момент поступления нового заказа обычно совпадает с началом каждого интервала времени.  Если же в системе предусмотрен непрерывный контроль состояние запаса, точка заказа обычно определяется уровнем запаса, при котором необходимо размещать новый заказ.</w:t>
+      </w:r>
+    </w:p>
+    <w:p>
+      <w:pPr>
+        <w:jc w:val="both"/>
+        <w:rPr>
+          <w:rFonts w:ascii="Times New Roman" w:hAnsi="Times New Roman" w:cs="Times New Roman"/>
+          <w:sz w:val="26"/>
+          <w:szCs w:val="26"/>
+          <w:lang w:val="ru-RU"/>
+        </w:rPr>
+      </w:pPr>
+      <w:r>
+        <w:rPr>
+          <w:rFonts w:ascii="Times New Roman" w:hAnsi="Times New Roman" w:cs="Times New Roman"/>
+          <w:sz w:val="26"/>
+          <w:szCs w:val="26"/>
+          <w:lang w:val="ru-RU"/>
+        </w:rPr>
+        <w:t>Существует несколько стратегий для принятия решения. Например, с</w:t>
+      </w:r>
+      <w:r>
+        <w:rPr>
+          <w:rFonts w:ascii="Times New Roman" w:hAnsi="Times New Roman" w:cs="Times New Roman"/>
+          <w:sz w:val="26"/>
+          <w:szCs w:val="26"/>
+          <w:lang w:val="ru-RU"/>
+        </w:rPr>
+        <w:t xml:space="preserve">тратегия с фиксированным размером заказа предполагает, что размер поступающих партий - величина постоянная, а очередные поставки осуществляются через разные интервалы времени. Заказ на поставку партии делается при уменьшении размера запаса до заранее установленного критического уровня, называемого "точкой заказа" (в зарубежной литературе используется аббревиатура ROP - </w:t>
+      </w:r>
+      <w:proofErr w:type="spellStart"/>
+      <w:r>
+        <w:rPr>
+          <w:rFonts w:ascii="Times New Roman" w:hAnsi="Times New Roman" w:cs="Times New Roman"/>
+          <w:sz w:val="26"/>
+          <w:szCs w:val="26"/>
+          <w:lang w:val="ru-RU"/>
+        </w:rPr>
+        <w:t>Reorder</w:t>
+      </w:r>
+      <w:proofErr w:type="spellEnd"/>
+      <w:r>
+        <w:rPr>
+          <w:rFonts w:ascii="Times New Roman" w:hAnsi="Times New Roman" w:cs="Times New Roman"/>
+          <w:sz w:val="26"/>
+          <w:szCs w:val="26"/>
+          <w:lang w:val="ru-RU"/>
+        </w:rPr>
+        <w:t xml:space="preserve"> Point).</w:t>
       </w:r>
       <w:r>
         <w:rPr>
@@ -3034,27 +3653,55 @@
           <w:szCs w:val="26"/>
           <w:lang w:val="ru-RU"/>
         </w:rPr>
-        <w:t>Эти два случая соответствуют избыточному запасу (по отношению к единице времени) и недостаточному запасу (по отношению к полному периоду времени).</w:t>
-      </w:r>
-    </w:p>
-    <w:p>
-      <w:pPr>
-        <w:jc w:val="both"/>
-        <w:rPr>
-          <w:rFonts w:ascii="Times New Roman" w:hAnsi="Times New Roman" w:cs="Times New Roman"/>
-          <w:sz w:val="26"/>
-          <w:szCs w:val="26"/>
-          <w:lang w:val="ru-RU"/>
-        </w:rPr>
-      </w:pPr>
-      <w:r>
-        <w:rPr>
-          <w:rFonts w:ascii="Times New Roman" w:hAnsi="Times New Roman" w:cs="Times New Roman"/>
-          <w:sz w:val="26"/>
-          <w:szCs w:val="26"/>
-          <w:lang w:val="ru-RU"/>
-        </w:rPr>
-        <w:t>При избыточном запасе требуется более высокие удельные (отнесённые к единице времени) капитальные вложения, но дефицит возникает реже и частота размещения заказов меньше.</w:t>
+        <w:t>[]</w:t>
+      </w:r>
+      <w:r>
+        <w:rPr>
+          <w:rFonts w:ascii="Times New Roman" w:hAnsi="Times New Roman" w:cs="Times New Roman"/>
+          <w:sz w:val="26"/>
+          <w:szCs w:val="26"/>
+          <w:lang w:val="ru-RU"/>
+        </w:rPr>
+        <w:t xml:space="preserve"> Таким образом, интервалы между поставками зависят от интенсивности потребления продукта.</w:t>
+      </w:r>
+    </w:p>
+    <w:p>
+      <w:pPr>
+        <w:jc w:val="both"/>
+        <w:rPr>
+          <w:rFonts w:ascii="Times New Roman" w:hAnsi="Times New Roman" w:cs="Times New Roman"/>
+          <w:sz w:val="26"/>
+          <w:szCs w:val="26"/>
+          <w:lang w:val="ru-RU"/>
+        </w:rPr>
+      </w:pPr>
+      <w:r>
+        <w:rPr>
+          <w:rFonts w:ascii="Times New Roman" w:hAnsi="Times New Roman" w:cs="Times New Roman"/>
+          <w:sz w:val="26"/>
+          <w:szCs w:val="26"/>
+          <w:lang w:val="ru-RU"/>
+        </w:rPr>
+        <w:t>Еще актуальный вариант стратегии - с</w:t>
+      </w:r>
+      <w:r>
+        <w:rPr>
+          <w:rFonts w:ascii="Times New Roman" w:hAnsi="Times New Roman" w:cs="Times New Roman"/>
+          <w:sz w:val="26"/>
+          <w:szCs w:val="26"/>
+          <w:lang w:val="ru-RU"/>
+        </w:rPr>
+        <w:t xml:space="preserve">тратегия с фиксированной периодичностью заказа. В данном случае продукция заказывается через равные промежутки времени, а размер запаса регулируется за счет изменения объема партии. Объем партии принимается равным разности между фиксированным максимальным уровнем, до </w:t>
+      </w:r>
+      <w:r>
+        <w:rPr>
+          <w:rFonts w:ascii="Times New Roman" w:hAnsi="Times New Roman" w:cs="Times New Roman"/>
+          <w:sz w:val="26"/>
+          <w:szCs w:val="26"/>
+          <w:lang w:val="ru-RU"/>
+        </w:rPr>
+        <w:lastRenderedPageBreak/>
+        <w:t>которого производится пополнение запаса, и фактическим его размером в момент заказа.</w:t>
       </w:r>
       <w:r>
         <w:rPr>
@@ -3072,272 +3719,216 @@
           <w:szCs w:val="26"/>
           <w:lang w:val="ru-RU"/>
         </w:rPr>
-        <w:t xml:space="preserve">С другой </w:t>
-      </w:r>
-      <w:r>
-        <w:rPr>
-          <w:rFonts w:ascii="Times New Roman" w:hAnsi="Times New Roman" w:cs="Times New Roman"/>
-          <w:sz w:val="26"/>
-          <w:szCs w:val="26"/>
-          <w:lang w:val="ru-RU"/>
-        </w:rPr>
-        <w:t>с</w:t>
-      </w:r>
-      <w:r>
-        <w:rPr>
-          <w:rFonts w:ascii="Times New Roman" w:hAnsi="Times New Roman" w:cs="Times New Roman"/>
-          <w:sz w:val="26"/>
-          <w:szCs w:val="26"/>
-          <w:lang w:val="ru-RU"/>
-        </w:rPr>
-        <w:t>тороны, при недостаточном запасе удельные капитальные вложения снижаются, но частота размещения заказов и риск дефицита возрастает.  Для любого из   указанных   крайних   случаев характерны значительные</w:t>
-      </w:r>
-      <w:r>
-        <w:rPr>
-          <w:rFonts w:ascii="Times New Roman" w:hAnsi="Times New Roman" w:cs="Times New Roman"/>
-          <w:sz w:val="26"/>
-          <w:szCs w:val="26"/>
-          <w:lang w:val="ru-RU"/>
-        </w:rPr>
-        <w:t xml:space="preserve"> </w:t>
-      </w:r>
-      <w:r>
-        <w:rPr>
-          <w:rFonts w:ascii="Times New Roman" w:hAnsi="Times New Roman" w:cs="Times New Roman"/>
-          <w:sz w:val="26"/>
-          <w:szCs w:val="26"/>
-          <w:lang w:val="ru-RU"/>
-        </w:rPr>
-        <w:t>экономические потери.  Таким образом,</w:t>
-      </w:r>
-      <w:r>
-        <w:rPr>
-          <w:rFonts w:ascii="Times New Roman" w:hAnsi="Times New Roman" w:cs="Times New Roman"/>
-          <w:sz w:val="26"/>
-          <w:szCs w:val="26"/>
-          <w:lang w:val="ru-RU"/>
-        </w:rPr>
-        <w:t xml:space="preserve"> </w:t>
-      </w:r>
-      <w:r>
-        <w:rPr>
-          <w:rFonts w:ascii="Times New Roman" w:hAnsi="Times New Roman" w:cs="Times New Roman"/>
-          <w:sz w:val="26"/>
-          <w:szCs w:val="26"/>
-          <w:lang w:val="ru-RU"/>
-        </w:rPr>
-        <w:t>решения относительно размера заказа и момента его размещения могут основываться на минимизации соответствующей функции общих затрат, включающих</w:t>
-      </w:r>
-      <w:r>
-        <w:rPr>
-          <w:rFonts w:ascii="Times New Roman" w:hAnsi="Times New Roman" w:cs="Times New Roman"/>
-          <w:sz w:val="26"/>
-          <w:szCs w:val="26"/>
-          <w:lang w:val="ru-RU"/>
-        </w:rPr>
-        <w:t xml:space="preserve"> </w:t>
-      </w:r>
-      <w:r>
-        <w:rPr>
-          <w:rFonts w:ascii="Times New Roman" w:hAnsi="Times New Roman" w:cs="Times New Roman"/>
-          <w:sz w:val="26"/>
-          <w:szCs w:val="26"/>
-          <w:lang w:val="ru-RU"/>
-        </w:rPr>
-        <w:t>затраты,</w:t>
-      </w:r>
-      <w:r>
-        <w:rPr>
-          <w:rFonts w:ascii="Times New Roman" w:hAnsi="Times New Roman" w:cs="Times New Roman"/>
-          <w:sz w:val="26"/>
-          <w:szCs w:val="26"/>
-          <w:lang w:val="ru-RU"/>
-        </w:rPr>
-        <w:t xml:space="preserve"> </w:t>
-      </w:r>
-      <w:r>
-        <w:rPr>
-          <w:rFonts w:ascii="Times New Roman" w:hAnsi="Times New Roman" w:cs="Times New Roman"/>
-          <w:sz w:val="26"/>
-          <w:szCs w:val="26"/>
-          <w:lang w:val="ru-RU"/>
-        </w:rPr>
-        <w:t>обусловленные</w:t>
-      </w:r>
-      <w:r>
-        <w:rPr>
-          <w:rFonts w:ascii="Times New Roman" w:hAnsi="Times New Roman" w:cs="Times New Roman"/>
-          <w:sz w:val="26"/>
-          <w:szCs w:val="26"/>
-          <w:lang w:val="ru-RU"/>
-        </w:rPr>
-        <w:t xml:space="preserve"> </w:t>
-      </w:r>
-      <w:r>
-        <w:rPr>
-          <w:rFonts w:ascii="Times New Roman" w:hAnsi="Times New Roman" w:cs="Times New Roman"/>
-          <w:sz w:val="26"/>
-          <w:szCs w:val="26"/>
-          <w:lang w:val="ru-RU"/>
-        </w:rPr>
-        <w:t>потерями от избыточного запаса и дефицита.</w:t>
-      </w:r>
-    </w:p>
-    <w:p>
-      <w:pPr>
-        <w:jc w:val="both"/>
-        <w:rPr>
-          <w:rFonts w:ascii="Times New Roman" w:hAnsi="Times New Roman" w:cs="Times New Roman"/>
-          <w:sz w:val="26"/>
-          <w:szCs w:val="26"/>
-          <w:lang w:val="ru-RU"/>
-        </w:rPr>
-      </w:pPr>
-      <w:r>
-        <w:rPr>
-          <w:rFonts w:ascii="Times New Roman" w:hAnsi="Times New Roman" w:cs="Times New Roman"/>
-          <w:sz w:val="26"/>
-          <w:szCs w:val="26"/>
-          <w:lang w:val="ru-RU"/>
-        </w:rPr>
-        <w:t>Важным фактором, влияющим на решение задачи управления запасами, является то, что объем спроса на хранимый запас (в единицу времени) может быть или детерминированным или вероятностным. В первом случае для решения задачи управления запасами используются детерминированные модели.</w:t>
-      </w:r>
-      <w:r>
-        <w:rPr>
-          <w:rFonts w:ascii="Times New Roman" w:hAnsi="Times New Roman" w:cs="Times New Roman"/>
-          <w:sz w:val="26"/>
-          <w:szCs w:val="26"/>
-          <w:lang w:val="ru-RU"/>
-        </w:rPr>
-        <w:t xml:space="preserve"> [Методичка]</w:t>
-      </w:r>
-    </w:p>
-    <w:p>
-      <w:pPr>
-        <w:pStyle w:val="a3"/>
-        <w:ind w:left="1140"/>
-        <w:jc w:val="both"/>
-        <w:rPr>
-          <w:rFonts w:ascii="Times New Roman" w:hAnsi="Times New Roman" w:cs="Times New Roman"/>
-          <w:sz w:val="26"/>
-          <w:szCs w:val="26"/>
-          <w:lang w:val="ru-RU"/>
-        </w:rPr>
-      </w:pPr>
-    </w:p>
-    <w:p>
-      <w:pPr>
-        <w:pStyle w:val="a3"/>
-        <w:numPr>
-          <w:ilvl w:val="0"/>
-          <w:numId w:val="2"/>
-        </w:numPr>
-        <w:jc w:val="both"/>
-        <w:rPr>
-          <w:rFonts w:ascii="Times New Roman" w:hAnsi="Times New Roman" w:cs="Times New Roman"/>
-          <w:sz w:val="26"/>
-          <w:szCs w:val="26"/>
-          <w:lang w:val="ru-RU"/>
-        </w:rPr>
-      </w:pPr>
-      <w:r>
-        <w:rPr>
-          <w:rFonts w:ascii="Times New Roman" w:hAnsi="Times New Roman" w:cs="Times New Roman"/>
-          <w:sz w:val="26"/>
-          <w:szCs w:val="26"/>
-          <w:lang w:val="ru-RU"/>
-        </w:rPr>
-        <w:t>Описание используемых алгоритмов</w:t>
-      </w:r>
-    </w:p>
-    <w:p>
-      <w:pPr>
-        <w:pStyle w:val="HTML"/>
-        <w:spacing w:line="360" w:lineRule="auto"/>
-        <w:ind w:right="-55"/>
-        <w:jc w:val="both"/>
-        <w:rPr>
-          <w:rFonts w:ascii="Times New Roman" w:hAnsi="Times New Roman" w:cs="Times New Roman"/>
-          <w:color w:val="000000"/>
-          <w:sz w:val="26"/>
-          <w:szCs w:val="26"/>
-        </w:rPr>
-      </w:pPr>
-      <w:r>
-        <w:rPr>
-          <w:rFonts w:ascii="Times New Roman" w:hAnsi="Times New Roman" w:cs="Times New Roman"/>
-          <w:color w:val="000000"/>
-          <w:sz w:val="26"/>
-          <w:szCs w:val="26"/>
-        </w:rPr>
-        <w:t xml:space="preserve">Как правило, </w:t>
-      </w:r>
-      <w:r>
-        <w:rPr>
-          <w:rFonts w:ascii="Times New Roman" w:hAnsi="Times New Roman" w:cs="Times New Roman"/>
-          <w:color w:val="000000"/>
-          <w:sz w:val="26"/>
-          <w:szCs w:val="26"/>
-        </w:rPr>
-        <w:t>цена единицы продукции зависит от размера закупаемой партии. В таких случаях цены меняются скачкообразно или предоставляются оптовые скидки. При этом в модели управления запасами необходимо учитывать затраты на приобретение.</w:t>
-      </w:r>
-    </w:p>
-    <w:p>
-      <w:pPr>
-        <w:pStyle w:val="HTML"/>
-        <w:spacing w:line="360" w:lineRule="auto"/>
-        <w:ind w:right="-55"/>
-        <w:jc w:val="both"/>
-        <w:rPr>
-          <w:rFonts w:ascii="Times New Roman" w:hAnsi="Times New Roman" w:cs="Times New Roman"/>
-          <w:color w:val="000000"/>
-          <w:sz w:val="26"/>
-          <w:szCs w:val="26"/>
-          <w:lang w:val="en-US"/>
-        </w:rPr>
-      </w:pPr>
-      <w:r>
-        <w:rPr>
-          <w:rFonts w:ascii="Times New Roman" w:hAnsi="Times New Roman" w:cs="Times New Roman"/>
-          <w:color w:val="000000"/>
-          <w:sz w:val="26"/>
-          <w:szCs w:val="26"/>
-        </w:rPr>
-        <w:t>Рассмотрим модель управления запасами с мгновенным пополнением запаса при отсутствии дефицита. Предположим, что цена единицы продукции равна</w:t>
-      </w:r>
-    </w:p>
-    <w:p>
-      <w:pPr>
-        <w:pStyle w:val="HTML"/>
-        <w:spacing w:line="360" w:lineRule="auto"/>
-        <w:ind w:right="-55"/>
+        <w:t xml:space="preserve">На </w:t>
+      </w:r>
+      <w:r>
+        <w:rPr>
+          <w:rFonts w:ascii="Times New Roman" w:hAnsi="Times New Roman" w:cs="Times New Roman"/>
+          <w:sz w:val="26"/>
+          <w:szCs w:val="26"/>
+          <w:lang w:val="ru-RU"/>
+        </w:rPr>
+        <w:t>рисунке 2.1</w:t>
+      </w:r>
+      <w:r>
+        <w:rPr>
+          <w:rFonts w:ascii="Times New Roman" w:hAnsi="Times New Roman" w:cs="Times New Roman"/>
+          <w:sz w:val="26"/>
+          <w:szCs w:val="26"/>
+          <w:lang w:val="ru-RU"/>
+        </w:rPr>
+        <w:t xml:space="preserve"> подробно описан порядок функционирования двух основных стратегий регулирования запасов.</w:t>
+      </w:r>
+    </w:p>
+    <w:p>
+      <w:pPr>
+        <w:jc w:val="both"/>
+        <w:rPr>
+          <w:rFonts w:ascii="Times New Roman" w:hAnsi="Times New Roman" w:cs="Times New Roman"/>
+          <w:sz w:val="26"/>
+          <w:szCs w:val="26"/>
+          <w:lang w:val="ru-RU"/>
+        </w:rPr>
+      </w:pPr>
+      <w:r>
+        <w:rPr>
+          <w:rFonts w:ascii="Times New Roman" w:hAnsi="Times New Roman" w:cs="Times New Roman"/>
+          <w:sz w:val="26"/>
+          <w:szCs w:val="26"/>
+          <w:lang w:val="ru-RU"/>
+        </w:rPr>
+        <w:drawing>
+          <wp:inline distT="0" distB="0" distL="0" distR="0" wp14:anchorId="0AA9C459" wp14:editId="7DF39FC6">
+            <wp:extent cx="5940425" cy="4876165"/>
+            <wp:effectExtent l="0" t="0" r="3175" b="635"/>
+            <wp:docPr id="6" name="Рисунок 6"/>
+            <wp:cNvGraphicFramePr>
+              <a:graphicFrameLocks xmlns:a="http://schemas.openxmlformats.org/drawingml/2006/main" noChangeAspect="1"/>
+            </wp:cNvGraphicFramePr>
+            <a:graphic xmlns:a="http://schemas.openxmlformats.org/drawingml/2006/main">
+              <a:graphicData uri="http://schemas.openxmlformats.org/drawingml/2006/picture">
+                <pic:pic xmlns:pic="http://schemas.openxmlformats.org/drawingml/2006/picture">
+                  <pic:nvPicPr>
+                    <pic:cNvPr id="1" name=""/>
+                    <pic:cNvPicPr/>
+                  </pic:nvPicPr>
+                  <pic:blipFill>
+                    <a:blip r:embed="rId10"/>
+                    <a:stretch>
+                      <a:fillRect/>
+                    </a:stretch>
+                  </pic:blipFill>
+                  <pic:spPr>
+                    <a:xfrm>
+                      <a:off x="0" y="0"/>
+                      <a:ext cx="5940425" cy="4876165"/>
+                    </a:xfrm>
+                    <a:prstGeom prst="rect">
+                      <a:avLst/>
+                    </a:prstGeom>
+                  </pic:spPr>
+                </pic:pic>
+              </a:graphicData>
+            </a:graphic>
+          </wp:inline>
+        </w:drawing>
+      </w:r>
+    </w:p>
+    <w:p>
+      <w:pPr>
         <w:jc w:val="center"/>
         <w:rPr>
           <w:rFonts w:ascii="Times New Roman" w:hAnsi="Times New Roman" w:cs="Times New Roman"/>
-          <w:color w:val="000000"/>
-          <w:sz w:val="26"/>
-          <w:szCs w:val="26"/>
-          <w:lang w:val="en-US"/>
-        </w:rPr>
-      </w:pPr>
-      <w:r>
-        <w:rPr>
-          <w:rFonts w:ascii="Times New Roman" w:hAnsi="Times New Roman" w:cs="Times New Roman"/>
-          <w:color w:val="000000"/>
-          <w:sz w:val="26"/>
-          <w:szCs w:val="26"/>
-        </w:rPr>
-        <w:t>с=</w:t>
-      </w:r>
-      <w:r>
-        <w:rPr>
-          <w:rFonts w:ascii="Times New Roman" w:hAnsi="Times New Roman" w:cs="Times New Roman"/>
-          <w:color w:val="000000"/>
-          <w:position w:val="-32"/>
-          <w:sz w:val="26"/>
-          <w:szCs w:val="26"/>
-        </w:rPr>
-        <w:object w:dxaOrig="1660" w:dyaOrig="760" w14:anchorId="1BBB9248">
+          <w:sz w:val="26"/>
+          <w:szCs w:val="26"/>
+          <w:lang w:val="ru-RU"/>
+        </w:rPr>
+      </w:pPr>
+      <w:r>
+        <w:rPr>
+          <w:rFonts w:ascii="Times New Roman" w:hAnsi="Times New Roman" w:cs="Times New Roman"/>
+          <w:sz w:val="26"/>
+          <w:szCs w:val="26"/>
+          <w:lang w:val="ru-RU"/>
+        </w:rPr>
+        <w:t xml:space="preserve">Рисунок 2.1 - </w:t>
+      </w:r>
+      <w:r>
+        <w:rPr>
+          <w:rFonts w:ascii="Times New Roman" w:hAnsi="Times New Roman" w:cs="Times New Roman"/>
+          <w:sz w:val="26"/>
+          <w:szCs w:val="26"/>
+        </w:rPr>
+        <w:t>Функционирование основных стратегий управления запасами</w:t>
+      </w:r>
+    </w:p>
+    <w:p>
+      <w:pPr>
+        <w:jc w:val="both"/>
+        <w:rPr>
+          <w:rFonts w:ascii="Times New Roman" w:hAnsi="Times New Roman" w:cs="Times New Roman"/>
+          <w:sz w:val="26"/>
+          <w:szCs w:val="26"/>
+          <w:lang w:val="ru-RU"/>
+        </w:rPr>
+      </w:pPr>
+      <w:r>
+        <w:rPr>
+          <w:rFonts w:ascii="Times New Roman" w:hAnsi="Times New Roman" w:cs="Times New Roman"/>
+          <w:sz w:val="26"/>
+          <w:szCs w:val="26"/>
+        </w:rPr>
+        <w:t>Таким   образом,   решение   обобщённой   задачи   управления   запасами определяется следующим образом</w:t>
+      </w:r>
+      <w:r>
+        <w:rPr>
+          <w:rFonts w:ascii="Times New Roman" w:hAnsi="Times New Roman" w:cs="Times New Roman"/>
+          <w:sz w:val="26"/>
+          <w:szCs w:val="26"/>
+          <w:lang w:val="ru-RU"/>
+        </w:rPr>
+        <w:t>:</w:t>
+      </w:r>
+    </w:p>
+    <w:p>
+      <w:pPr>
+        <w:jc w:val="both"/>
+        <w:rPr>
+          <w:rFonts w:ascii="Times New Roman" w:hAnsi="Times New Roman" w:cs="Times New Roman"/>
+          <w:sz w:val="26"/>
+          <w:szCs w:val="26"/>
+        </w:rPr>
+      </w:pPr>
+      <w:r>
+        <w:rPr>
+          <w:rFonts w:ascii="Times New Roman" w:hAnsi="Times New Roman" w:cs="Times New Roman"/>
+          <w:sz w:val="26"/>
+          <w:szCs w:val="26"/>
+        </w:rPr>
+        <w:t>1. В случае непрерывного контроля  состояния  запаса  необходимо  размещать новый заказ в размере объема запаса, когда его уровень  достигает  точки заказа.</w:t>
+      </w:r>
+    </w:p>
+    <w:p>
+      <w:pPr>
+        <w:jc w:val="both"/>
+        <w:rPr>
+          <w:rFonts w:ascii="Times New Roman" w:hAnsi="Times New Roman" w:cs="Times New Roman"/>
+          <w:sz w:val="26"/>
+          <w:szCs w:val="26"/>
+        </w:rPr>
+      </w:pPr>
+      <w:r>
+        <w:rPr>
+          <w:rFonts w:ascii="Times New Roman" w:hAnsi="Times New Roman" w:cs="Times New Roman"/>
+          <w:sz w:val="26"/>
+          <w:szCs w:val="26"/>
+        </w:rPr>
+        <w:t>2. В случае периодического контроля состояния запаса  следует  обеспечивать поставку нового количества ресурсов в объеме размера заказа через равные интервалы времени.</w:t>
+      </w:r>
+    </w:p>
+    <w:p>
+      <w:pPr>
+        <w:jc w:val="both"/>
+        <w:rPr>
+          <w:rFonts w:ascii="Times New Roman" w:hAnsi="Times New Roman" w:cs="Times New Roman"/>
+          <w:sz w:val="26"/>
+          <w:szCs w:val="26"/>
+          <w:lang w:val="ru-RU"/>
+        </w:rPr>
+      </w:pPr>
+      <w:r>
+        <w:rPr>
+          <w:rFonts w:ascii="Times New Roman" w:hAnsi="Times New Roman" w:cs="Times New Roman"/>
+          <w:sz w:val="26"/>
+          <w:szCs w:val="26"/>
+        </w:rPr>
+        <w:t xml:space="preserve">Размер  и  точка  заказа  обычно  определяются  из  условий  минимизации суммарных затрат системы управления запасами, которые можно выразить в  виде функции этих двух переменных. Выражение суммарных затрат системы управления  запасами в виде функции их основных компонент показано на </w:t>
+      </w:r>
+      <w:r>
+        <w:rPr>
+          <w:rFonts w:ascii="Times New Roman" w:hAnsi="Times New Roman" w:cs="Times New Roman"/>
+          <w:sz w:val="26"/>
+          <w:szCs w:val="26"/>
+          <w:lang w:val="ru-RU"/>
+        </w:rPr>
+        <w:t>рисунке 2.3.</w:t>
+      </w:r>
+    </w:p>
+    <w:p>
+      <w:pPr>
+        <w:jc w:val="both"/>
+        <w:rPr>
+          <w:sz w:val="28"/>
+          <w:szCs w:val="28"/>
+        </w:rPr>
+      </w:pPr>
+      <w:r>
+        <w:rPr>
+          <w:position w:val="-50"/>
+          <w:sz w:val="28"/>
+          <w:szCs w:val="28"/>
+        </w:rPr>
+        <w:object w:dxaOrig="9560" w:dyaOrig="1120" w14:anchorId="77F5A8B5">
           <v:shapetype id="_x0000_t75" coordsize="21600,21600" o:spt="75" o:preferrelative="t" path="m@4@5l@4@11@9@11@9@5xe" filled="f" stroked="f">
             <v:stroke joinstyle="miter"/>
             <v:formulas>
@@ -3357,47 +3948,92 @@
             <v:path o:extrusionok="f" gradientshapeok="t" o:connecttype="rect"/>
             <o:lock v:ext="edit" aspectratio="t"/>
           </v:shapetype>
-          <v:shape id="_x0000_i1410" type="#_x0000_t75" style="width:83.25pt;height:38.2pt" o:ole="">
-            <v:imagedata r:id="rId9" o:title=""/>
-          </v:shape>
-          <o:OLEObject Type="Embed" ProgID="Equation.3" ShapeID="_x0000_i1410" DrawAspect="Content" ObjectID="_1729529278" r:id="rId10"/>
-        </w:object>
-      </w:r>
-      <w:r>
-        <w:rPr>
-          <w:rFonts w:ascii="Times New Roman" w:hAnsi="Times New Roman" w:cs="Times New Roman"/>
-          <w:color w:val="000000"/>
-          <w:position w:val="-10"/>
-          <w:sz w:val="26"/>
-          <w:szCs w:val="26"/>
-        </w:rPr>
-        <w:object w:dxaOrig="180" w:dyaOrig="340" w14:anchorId="05E7A4A2">
-          <v:shape id="_x0000_i1411" type="#_x0000_t75" style="width:8.75pt;height:16.9pt" o:ole="">
+          <v:shape id="_x0000_i1034" type="#_x0000_t75" style="width:453.3pt;height:53pt" o:ole="">
             <v:imagedata r:id="rId11" o:title=""/>
           </v:shape>
-          <o:OLEObject Type="Embed" ProgID="Equation.3" ShapeID="_x0000_i1411" DrawAspect="Content" ObjectID="_1729529279" r:id="rId12"/>
+          <o:OLEObject Type="Embed" ProgID="Equation.3" ShapeID="_x0000_i1034" DrawAspect="Content" ObjectID="_1730285280" r:id="rId12"/>
         </w:object>
       </w:r>
-      <w:r>
-        <w:rPr>
-          <w:rFonts w:ascii="Times New Roman" w:hAnsi="Times New Roman" w:cs="Times New Roman"/>
-          <w:color w:val="000000"/>
+    </w:p>
+    <w:p>
+      <w:pPr>
+        <w:jc w:val="center"/>
+        <w:rPr>
+          <w:rFonts w:ascii="Times New Roman" w:hAnsi="Times New Roman" w:cs="Times New Roman"/>
+          <w:sz w:val="26"/>
+          <w:szCs w:val="26"/>
+          <w:lang w:val="ru-RU"/>
+        </w:rPr>
+      </w:pPr>
+      <w:r>
+        <w:rPr>
+          <w:rFonts w:ascii="Times New Roman" w:hAnsi="Times New Roman" w:cs="Times New Roman"/>
+          <w:sz w:val="26"/>
+          <w:szCs w:val="26"/>
+          <w:lang w:val="ru-RU"/>
+        </w:rPr>
+        <w:t xml:space="preserve">Рисунок 2.3 - </w:t>
+      </w:r>
+      <w:r>
+        <w:rPr>
+          <w:rFonts w:ascii="Times New Roman" w:hAnsi="Times New Roman" w:cs="Times New Roman"/>
+          <w:sz w:val="26"/>
+          <w:szCs w:val="26"/>
+          <w:lang w:val="ru-RU"/>
+        </w:rPr>
+        <w:t>Определение суммарных затрат через основные компоненты</w:t>
+      </w:r>
+    </w:p>
+    <w:p>
+      <w:pPr>
+        <w:rPr>
+          <w:rFonts w:ascii="Times New Roman" w:hAnsi="Times New Roman" w:cs="Times New Roman"/>
           <w:sz w:val="26"/>
           <w:szCs w:val="26"/>
           <w:lang w:val="en-US"/>
         </w:rPr>
-        <w:t>;</w:t>
-      </w:r>
-      <w:r>
-        <w:rPr>
-          <w:rFonts w:ascii="Times New Roman" w:hAnsi="Times New Roman" w:cs="Times New Roman"/>
-          <w:color w:val="000000"/>
+      </w:pPr>
+      <w:r>
+        <w:rPr>
+          <w:rFonts w:ascii="Times New Roman" w:hAnsi="Times New Roman" w:cs="Times New Roman"/>
+          <w:sz w:val="26"/>
+          <w:szCs w:val="26"/>
+        </w:rPr>
+        <w:t xml:space="preserve">Модель  управления запасами не обязательно должна включать все  четыре  вида  затрат,  так  как некоторые из них могут быть не  значительными,  а  иногда  учёт  всех  видов затрат чрезмерно усложняет функцию суммарных затрат.  На  практике  какую – либо  компоненту  затрат  можно  не  учитывать  при  условии,  что  она   не составляет существенную часть общих затрат.  </w:t>
+      </w:r>
+      <w:r>
+        <w:rPr>
+          <w:rFonts w:ascii="Times New Roman" w:hAnsi="Times New Roman" w:cs="Times New Roman"/>
           <w:sz w:val="26"/>
           <w:szCs w:val="26"/>
           <w:lang w:val="en-US"/>
         </w:rPr>
-        <w:tab/>
-        <w:t>(2.1)</w:t>
+        <w:t>[]</w:t>
+      </w:r>
+    </w:p>
+    <w:p>
+      <w:pPr>
+        <w:pStyle w:val="a3"/>
+        <w:numPr>
+          <w:ilvl w:val="0"/>
+          <w:numId w:val="2"/>
+        </w:numPr>
+        <w:jc w:val="both"/>
+        <w:rPr>
+          <w:rFonts w:ascii="Times New Roman" w:hAnsi="Times New Roman" w:cs="Times New Roman"/>
+          <w:sz w:val="26"/>
+          <w:szCs w:val="26"/>
+          <w:lang w:val="ru-RU"/>
+        </w:rPr>
+      </w:pPr>
+      <w:r>
+        <w:rPr>
+          <w:rFonts w:ascii="Times New Roman" w:hAnsi="Times New Roman" w:cs="Times New Roman"/>
+          <w:sz w:val="26"/>
+          <w:szCs w:val="26"/>
+          <w:lang w:val="ru-RU"/>
+        </w:rPr>
+        <w:t>Описание используемых алгоритмов</w:t>
       </w:r>
     </w:p>
     <w:p>
@@ -3420,54 +4056,7 @@
           <w:sz w:val="26"/>
           <w:szCs w:val="26"/>
         </w:rPr>
-        <w:tab/>
-      </w:r>
-      <w:r>
-        <w:rPr>
-          <w:rFonts w:ascii="Times New Roman" w:hAnsi="Times New Roman" w:cs="Times New Roman"/>
-          <w:color w:val="000000"/>
-          <w:sz w:val="26"/>
-          <w:szCs w:val="26"/>
-        </w:rPr>
-        <w:t>где с</w:t>
-      </w:r>
-      <w:r>
-        <w:rPr>
-          <w:rFonts w:ascii="Times New Roman" w:hAnsi="Times New Roman" w:cs="Times New Roman"/>
-          <w:color w:val="000000"/>
-          <w:sz w:val="26"/>
-          <w:szCs w:val="26"/>
-          <w:vertAlign w:val="subscript"/>
-        </w:rPr>
-        <w:t>1</w:t>
-      </w:r>
-      <w:r>
-        <w:rPr>
-          <w:rFonts w:ascii="Times New Roman" w:hAnsi="Times New Roman" w:cs="Times New Roman"/>
-          <w:color w:val="000000"/>
-          <w:sz w:val="26"/>
-          <w:szCs w:val="26"/>
-        </w:rPr>
-        <w:t>&gt;c</w:t>
-      </w:r>
-      <w:r>
-        <w:rPr>
-          <w:rFonts w:ascii="Times New Roman" w:hAnsi="Times New Roman" w:cs="Times New Roman"/>
-          <w:color w:val="000000"/>
-          <w:sz w:val="26"/>
-          <w:szCs w:val="26"/>
-          <w:vertAlign w:val="subscript"/>
-        </w:rPr>
-        <w:t>2</w:t>
-      </w:r>
-      <w:r>
-        <w:rPr>
-          <w:rFonts w:ascii="Times New Roman" w:hAnsi="Times New Roman" w:cs="Times New Roman"/>
-          <w:color w:val="000000"/>
-          <w:sz w:val="26"/>
-          <w:szCs w:val="26"/>
-        </w:rPr>
-        <w:t xml:space="preserve">, </w:t>
+        <w:t>Как правило, цена единицы продукции зависит от размера закупаемой партии. В таких случаях цены меняются скачкообразно или предоставляются оптовые скидки. При этом в модели управления запасами необходимо учитывать затраты на приобретение.</w:t>
       </w:r>
     </w:p>
     <w:p>
@@ -3490,86 +4079,7 @@
           <w:sz w:val="26"/>
           <w:szCs w:val="26"/>
         </w:rPr>
-        <w:tab/>
-      </w:r>
-      <w:r>
-        <w:rPr>
-          <w:rFonts w:ascii="Times New Roman" w:hAnsi="Times New Roman" w:cs="Times New Roman"/>
-          <w:color w:val="000000"/>
-          <w:sz w:val="26"/>
-          <w:szCs w:val="26"/>
-        </w:rPr>
-        <w:t xml:space="preserve">q – размер заказа, при превышении которого предоставляется скидка. </w:t>
-      </w:r>
-    </w:p>
-    <w:p>
-      <w:pPr>
-        <w:pStyle w:val="HTML"/>
-        <w:spacing w:line="360" w:lineRule="auto"/>
-        <w:ind w:right="-55"/>
-        <w:jc w:val="both"/>
-        <w:rPr>
-          <w:rFonts w:ascii="Times New Roman" w:hAnsi="Times New Roman" w:cs="Times New Roman"/>
-          <w:color w:val="000000"/>
-          <w:sz w:val="26"/>
-          <w:szCs w:val="26"/>
-        </w:rPr>
-      </w:pPr>
-      <w:r>
-        <w:rPr>
-          <w:rFonts w:ascii="Times New Roman" w:hAnsi="Times New Roman" w:cs="Times New Roman"/>
-          <w:color w:val="000000"/>
-          <w:sz w:val="26"/>
-          <w:szCs w:val="26"/>
-        </w:rPr>
-        <w:t>Тогда суммарные затраты за цикл помимо издержек оформления заказа и хранения запаса должны включать издержки приобретения.</w:t>
-      </w:r>
-    </w:p>
-    <w:p>
-      <w:pPr>
-        <w:pStyle w:val="HTML"/>
-        <w:spacing w:line="360" w:lineRule="auto"/>
-        <w:ind w:right="-55"/>
-        <w:jc w:val="both"/>
-        <w:rPr>
-          <w:rFonts w:ascii="Times New Roman" w:hAnsi="Times New Roman" w:cs="Times New Roman"/>
-          <w:color w:val="000000"/>
-          <w:sz w:val="26"/>
-          <w:szCs w:val="26"/>
-        </w:rPr>
-      </w:pPr>
-      <w:r>
-        <w:rPr>
-          <w:rFonts w:ascii="Times New Roman" w:hAnsi="Times New Roman" w:cs="Times New Roman"/>
-          <w:color w:val="000000"/>
-          <w:sz w:val="26"/>
-          <w:szCs w:val="26"/>
-        </w:rPr>
-        <w:t>Затраты на приобретение в единицу времени при y</w:t>
-      </w:r>
-      <w:r>
-        <w:rPr>
-          <w:rFonts w:ascii="Times New Roman" w:hAnsi="Times New Roman" w:cs="Times New Roman"/>
-          <w:color w:val="000000"/>
-          <w:position w:val="-4"/>
-          <w:sz w:val="26"/>
-          <w:szCs w:val="26"/>
-        </w:rPr>
-        <w:object w:dxaOrig="200" w:dyaOrig="240" w14:anchorId="22A3917A">
-          <v:shape id="_x0000_i1412" type="#_x0000_t75" style="width:10pt;height:11.9pt" o:ole="">
-            <v:imagedata r:id="rId13" o:title=""/>
-          </v:shape>
-          <o:OLEObject Type="Embed" ProgID="Equation.3" ShapeID="_x0000_i1412" DrawAspect="Content" ObjectID="_1729529280" r:id="rId14"/>
-        </w:object>
-      </w:r>
-      <w:r>
-        <w:rPr>
-          <w:rFonts w:ascii="Times New Roman" w:hAnsi="Times New Roman" w:cs="Times New Roman"/>
-          <w:color w:val="000000"/>
-          <w:sz w:val="26"/>
-          <w:szCs w:val="26"/>
-        </w:rPr>
-        <w:t>q равны</w:t>
+        <w:t>Рассмотрим модель управления запасами с мгновенным пополнением запаса при отсутствии дефицита. Предположим, что цена единицы продукции равна</w:t>
       </w:r>
     </w:p>
     <w:p>
@@ -3583,22 +4093,45 @@
           <w:color w:val="000000"/>
           <w:sz w:val="26"/>
           <w:szCs w:val="26"/>
-          <w:lang w:val="en-US"/>
-        </w:rPr>
-      </w:pPr>
-      <w:r>
-        <w:rPr>
-          <w:rFonts w:ascii="Times New Roman" w:hAnsi="Times New Roman" w:cs="Times New Roman"/>
-          <w:color w:val="000000"/>
-          <w:position w:val="-54"/>
-          <w:sz w:val="26"/>
-          <w:szCs w:val="26"/>
-        </w:rPr>
-        <w:object w:dxaOrig="2220" w:dyaOrig="940" w14:anchorId="7810B8C1">
-          <v:shape id="_x0000_i1435" type="#_x0000_t75" style="width:110.8pt;height:46.95pt" o:ole="">
+        </w:rPr>
+      </w:pPr>
+      <w:r>
+        <w:rPr>
+          <w:rFonts w:ascii="Times New Roman" w:hAnsi="Times New Roman" w:cs="Times New Roman"/>
+          <w:color w:val="000000"/>
+          <w:sz w:val="26"/>
+          <w:szCs w:val="26"/>
+        </w:rPr>
+        <w:t>с=</w:t>
+      </w:r>
+      <w:r>
+        <w:rPr>
+          <w:rFonts w:ascii="Times New Roman" w:hAnsi="Times New Roman" w:cs="Times New Roman"/>
+          <w:color w:val="000000"/>
+          <w:position w:val="-32"/>
+          <w:sz w:val="26"/>
+          <w:szCs w:val="26"/>
+        </w:rPr>
+        <w:object w:dxaOrig="1660" w:dyaOrig="760" w14:anchorId="1BBB9248">
+          <v:shape id="_x0000_i1025" type="#_x0000_t75" style="width:83.5pt;height:38pt" o:ole="">
+            <v:imagedata r:id="rId13" o:title=""/>
+          </v:shape>
+          <o:OLEObject Type="Embed" ProgID="Equation.3" ShapeID="_x0000_i1025" DrawAspect="Content" ObjectID="_1730285281" r:id="rId14"/>
+        </w:object>
+      </w:r>
+      <w:r>
+        <w:rPr>
+          <w:rFonts w:ascii="Times New Roman" w:hAnsi="Times New Roman" w:cs="Times New Roman"/>
+          <w:color w:val="000000"/>
+          <w:position w:val="-10"/>
+          <w:sz w:val="26"/>
+          <w:szCs w:val="26"/>
+        </w:rPr>
+        <w:object w:dxaOrig="180" w:dyaOrig="340" w14:anchorId="05E7A4A2">
+          <v:shape id="_x0000_i1026" type="#_x0000_t75" style="width:8.65pt;height:16.7pt" o:ole="">
             <v:imagedata r:id="rId15" o:title=""/>
           </v:shape>
-          <o:OLEObject Type="Embed" ProgID="Equation.3" ShapeID="_x0000_i1435" DrawAspect="Content" ObjectID="_1729529281" r:id="rId16"/>
+          <o:OLEObject Type="Embed" ProgID="Equation.3" ShapeID="_x0000_i1026" DrawAspect="Content" ObjectID="_1730285282" r:id="rId16"/>
         </w:object>
       </w:r>
       <w:r>
@@ -3607,7 +4140,6 @@
           <w:color w:val="000000"/>
           <w:sz w:val="26"/>
           <w:szCs w:val="26"/>
-          <w:lang w:val="en-US"/>
         </w:rPr>
         <w:t>;</w:t>
       </w:r>
@@ -3619,16 +4151,7 @@
           <w:szCs w:val="26"/>
         </w:rPr>
         <w:tab/>
-      </w:r>
-      <w:r>
-        <w:rPr>
-          <w:rFonts w:ascii="Times New Roman" w:hAnsi="Times New Roman" w:cs="Times New Roman"/>
-          <w:color w:val="000000"/>
-          <w:sz w:val="26"/>
-          <w:szCs w:val="26"/>
-          <w:lang w:val="en-US"/>
-        </w:rPr>
-        <w:t>(2.2)</w:t>
+        <w:t>(2.1)</w:t>
       </w:r>
     </w:p>
     <w:p>
@@ -3644,6 +4167,62 @@
           <w:szCs w:val="26"/>
         </w:rPr>
       </w:pPr>
+      <w:r>
+        <w:rPr>
+          <w:rFonts w:ascii="Times New Roman" w:hAnsi="Times New Roman" w:cs="Times New Roman"/>
+          <w:color w:val="000000"/>
+          <w:sz w:val="26"/>
+          <w:szCs w:val="26"/>
+        </w:rPr>
+        <w:tab/>
+      </w:r>
+      <w:r>
+        <w:rPr>
+          <w:rFonts w:ascii="Times New Roman" w:hAnsi="Times New Roman" w:cs="Times New Roman"/>
+          <w:color w:val="000000"/>
+          <w:sz w:val="26"/>
+          <w:szCs w:val="26"/>
+        </w:rPr>
+        <w:t>где с</w:t>
+      </w:r>
+      <w:r>
+        <w:rPr>
+          <w:rFonts w:ascii="Times New Roman" w:hAnsi="Times New Roman" w:cs="Times New Roman"/>
+          <w:color w:val="000000"/>
+          <w:sz w:val="26"/>
+          <w:szCs w:val="26"/>
+          <w:vertAlign w:val="subscript"/>
+        </w:rPr>
+        <w:t>1</w:t>
+      </w:r>
+      <w:r>
+        <w:rPr>
+          <w:rFonts w:ascii="Times New Roman" w:hAnsi="Times New Roman" w:cs="Times New Roman"/>
+          <w:color w:val="000000"/>
+          <w:sz w:val="26"/>
+          <w:szCs w:val="26"/>
+        </w:rPr>
+        <w:t>&gt;c</w:t>
+      </w:r>
+      <w:r>
+        <w:rPr>
+          <w:rFonts w:ascii="Times New Roman" w:hAnsi="Times New Roman" w:cs="Times New Roman"/>
+          <w:color w:val="000000"/>
+          <w:sz w:val="26"/>
+          <w:szCs w:val="26"/>
+          <w:vertAlign w:val="subscript"/>
+        </w:rPr>
+        <w:t>2</w:t>
+      </w:r>
+      <w:r>
+        <w:rPr>
+          <w:rFonts w:ascii="Times New Roman" w:hAnsi="Times New Roman" w:cs="Times New Roman"/>
+          <w:color w:val="000000"/>
+          <w:sz w:val="26"/>
+          <w:szCs w:val="26"/>
+        </w:rPr>
+        <w:t xml:space="preserve">, </w:t>
+      </w:r>
     </w:p>
     <w:p>
       <w:pPr>
@@ -3665,28 +4244,86 @@
           <w:sz w:val="26"/>
           <w:szCs w:val="26"/>
         </w:rPr>
-        <w:lastRenderedPageBreak/>
-        <w:t xml:space="preserve">а при </w:t>
-      </w:r>
-      <w:proofErr w:type="gramStart"/>
-      <w:r>
-        <w:rPr>
-          <w:rFonts w:ascii="Times New Roman" w:hAnsi="Times New Roman" w:cs="Times New Roman"/>
-          <w:color w:val="000000"/>
-          <w:sz w:val="26"/>
-          <w:szCs w:val="26"/>
-        </w:rPr>
-        <w:t>y&gt;q</w:t>
-      </w:r>
-      <w:proofErr w:type="gramEnd"/>
-      <w:r>
-        <w:rPr>
-          <w:rFonts w:ascii="Times New Roman" w:hAnsi="Times New Roman" w:cs="Times New Roman"/>
-          <w:color w:val="000000"/>
-          <w:sz w:val="26"/>
-          <w:szCs w:val="26"/>
-        </w:rPr>
-        <w:t xml:space="preserve"> эти затраты составляют</w:t>
+        <w:tab/>
+      </w:r>
+      <w:r>
+        <w:rPr>
+          <w:rFonts w:ascii="Times New Roman" w:hAnsi="Times New Roman" w:cs="Times New Roman"/>
+          <w:color w:val="000000"/>
+          <w:sz w:val="26"/>
+          <w:szCs w:val="26"/>
+        </w:rPr>
+        <w:t xml:space="preserve">q – размер заказа, при превышении которого предоставляется скидка. </w:t>
+      </w:r>
+    </w:p>
+    <w:p>
+      <w:pPr>
+        <w:pStyle w:val="HTML"/>
+        <w:spacing w:line="360" w:lineRule="auto"/>
+        <w:ind w:right="-55"/>
+        <w:jc w:val="both"/>
+        <w:rPr>
+          <w:rFonts w:ascii="Times New Roman" w:hAnsi="Times New Roman" w:cs="Times New Roman"/>
+          <w:color w:val="000000"/>
+          <w:sz w:val="26"/>
+          <w:szCs w:val="26"/>
+        </w:rPr>
+      </w:pPr>
+      <w:r>
+        <w:rPr>
+          <w:rFonts w:ascii="Times New Roman" w:hAnsi="Times New Roman" w:cs="Times New Roman"/>
+          <w:color w:val="000000"/>
+          <w:sz w:val="26"/>
+          <w:szCs w:val="26"/>
+        </w:rPr>
+        <w:t>Тогда суммарные затраты за цикл помимо издержек оформления заказа и хранения запаса должны включать издержки приобретения.</w:t>
+      </w:r>
+    </w:p>
+    <w:p>
+      <w:pPr>
+        <w:pStyle w:val="HTML"/>
+        <w:spacing w:line="360" w:lineRule="auto"/>
+        <w:ind w:right="-55"/>
+        <w:jc w:val="both"/>
+        <w:rPr>
+          <w:rFonts w:ascii="Times New Roman" w:hAnsi="Times New Roman" w:cs="Times New Roman"/>
+          <w:color w:val="000000"/>
+          <w:sz w:val="26"/>
+          <w:szCs w:val="26"/>
+        </w:rPr>
+      </w:pPr>
+      <w:r>
+        <w:rPr>
+          <w:rFonts w:ascii="Times New Roman" w:hAnsi="Times New Roman" w:cs="Times New Roman"/>
+          <w:color w:val="000000"/>
+          <w:sz w:val="26"/>
+          <w:szCs w:val="26"/>
+        </w:rPr>
+        <w:t>Затраты на приобретение в единицу времени при y</w:t>
+      </w:r>
+      <w:r>
+        <w:rPr>
+          <w:rFonts w:ascii="Times New Roman" w:hAnsi="Times New Roman" w:cs="Times New Roman"/>
+          <w:color w:val="000000"/>
+          <w:position w:val="-4"/>
+          <w:sz w:val="26"/>
+          <w:szCs w:val="26"/>
+        </w:rPr>
+        <w:object w:dxaOrig="200" w:dyaOrig="240" w14:anchorId="22A3917A">
+          <v:shape id="_x0000_i1027" type="#_x0000_t75" style="width:9.8pt;height:12.1pt" o:ole="">
+            <v:imagedata r:id="rId17" o:title=""/>
+          </v:shape>
+          <o:OLEObject Type="Embed" ProgID="Equation.3" ShapeID="_x0000_i1027" DrawAspect="Content" ObjectID="_1730285283" r:id="rId18"/>
+        </w:object>
+      </w:r>
+      <w:r>
+        <w:rPr>
+          <w:rFonts w:ascii="Times New Roman" w:hAnsi="Times New Roman" w:cs="Times New Roman"/>
+          <w:color w:val="000000"/>
+          <w:sz w:val="26"/>
+          <w:szCs w:val="26"/>
+        </w:rPr>
+        <w:t>q равны</w:t>
       </w:r>
     </w:p>
     <w:p>
@@ -3700,7 +4337,6 @@
           <w:color w:val="000000"/>
           <w:sz w:val="26"/>
           <w:szCs w:val="26"/>
-          <w:lang w:val="en-US"/>
         </w:rPr>
       </w:pPr>
       <w:r>
@@ -3711,11 +4347,11 @@
           <w:sz w:val="26"/>
           <w:szCs w:val="26"/>
         </w:rPr>
-        <w:object w:dxaOrig="2299" w:dyaOrig="940" w14:anchorId="348CB03C">
-          <v:shape id="_x0000_i1414" type="#_x0000_t75" style="width:115.2pt;height:46.95pt" o:ole="">
-            <v:imagedata r:id="rId17" o:title=""/>
+        <w:object w:dxaOrig="2220" w:dyaOrig="940" w14:anchorId="7810B8C1">
+          <v:shape id="_x0000_i1028" type="#_x0000_t75" style="width:110.6pt;height:47.25pt" o:ole="">
+            <v:imagedata r:id="rId19" o:title=""/>
           </v:shape>
-          <o:OLEObject Type="Embed" ProgID="Equation.3" ShapeID="_x0000_i1414" DrawAspect="Content" ObjectID="_1729529282" r:id="rId18"/>
+          <o:OLEObject Type="Embed" ProgID="Equation.3" ShapeID="_x0000_i1028" DrawAspect="Content" ObjectID="_1730285284" r:id="rId20"/>
         </w:object>
       </w:r>
       <w:r>
@@ -3724,10 +4360,26 @@
           <w:color w:val="000000"/>
           <w:sz w:val="26"/>
           <w:szCs w:val="26"/>
-          <w:lang w:val="en-US"/>
+        </w:rPr>
+        <w:t>;</w:t>
+      </w:r>
+      <w:r>
+        <w:rPr>
+          <w:rFonts w:ascii="Times New Roman" w:hAnsi="Times New Roman" w:cs="Times New Roman"/>
+          <w:color w:val="000000"/>
+          <w:sz w:val="26"/>
+          <w:szCs w:val="26"/>
         </w:rPr>
         <w:tab/>
-        <w:t>(2.3)</w:t>
+      </w:r>
+      <w:r>
+        <w:rPr>
+          <w:rFonts w:ascii="Times New Roman" w:hAnsi="Times New Roman" w:cs="Times New Roman"/>
+          <w:color w:val="000000"/>
+          <w:sz w:val="26"/>
+          <w:szCs w:val="26"/>
+        </w:rPr>
+        <w:t>(2.2)</w:t>
       </w:r>
     </w:p>
     <w:p>
@@ -3743,14 +4395,48 @@
           <w:szCs w:val="26"/>
         </w:rPr>
       </w:pPr>
-      <w:r>
-        <w:rPr>
-          <w:rFonts w:ascii="Times New Roman" w:hAnsi="Times New Roman" w:cs="Times New Roman"/>
-          <w:color w:val="000000"/>
-          <w:sz w:val="26"/>
-          <w:szCs w:val="26"/>
-        </w:rPr>
-        <w:t>Общие затраты в единицу времени равны</w:t>
+    </w:p>
+    <w:p>
+      <w:pPr>
+        <w:pStyle w:val="HTML"/>
+        <w:spacing w:line="360" w:lineRule="auto"/>
+        <w:ind w:right="-55"/>
+        <w:jc w:val="both"/>
+        <w:rPr>
+          <w:rFonts w:ascii="Times New Roman" w:hAnsi="Times New Roman" w:cs="Times New Roman"/>
+          <w:color w:val="000000"/>
+          <w:sz w:val="26"/>
+          <w:szCs w:val="26"/>
+        </w:rPr>
+      </w:pPr>
+      <w:r>
+        <w:rPr>
+          <w:rFonts w:ascii="Times New Roman" w:hAnsi="Times New Roman" w:cs="Times New Roman"/>
+          <w:color w:val="000000"/>
+          <w:sz w:val="26"/>
+          <w:szCs w:val="26"/>
+        </w:rPr>
+        <w:t xml:space="preserve">а при </w:t>
+      </w:r>
+      <w:proofErr w:type="gramStart"/>
+      <w:r>
+        <w:rPr>
+          <w:rFonts w:ascii="Times New Roman" w:hAnsi="Times New Roman" w:cs="Times New Roman"/>
+          <w:color w:val="000000"/>
+          <w:sz w:val="26"/>
+          <w:szCs w:val="26"/>
+        </w:rPr>
+        <w:t>y&gt;q</w:t>
+      </w:r>
+      <w:proofErr w:type="gramEnd"/>
+      <w:r>
+        <w:rPr>
+          <w:rFonts w:ascii="Times New Roman" w:hAnsi="Times New Roman" w:cs="Times New Roman"/>
+          <w:color w:val="000000"/>
+          <w:sz w:val="26"/>
+          <w:szCs w:val="26"/>
+        </w:rPr>
+        <w:t xml:space="preserve"> эти затраты составляют</w:t>
       </w:r>
     </w:p>
     <w:p>
@@ -3770,54 +4456,15 @@
         <w:rPr>
           <w:rFonts w:ascii="Times New Roman" w:hAnsi="Times New Roman" w:cs="Times New Roman"/>
           <w:color w:val="000000"/>
-          <w:sz w:val="26"/>
-          <w:szCs w:val="26"/>
-          <w:lang w:val="en-US"/>
-        </w:rPr>
-        <w:t>TCU</w:t>
-      </w:r>
-      <w:r>
-        <w:rPr>
-          <w:rFonts w:ascii="Times New Roman" w:hAnsi="Times New Roman" w:cs="Times New Roman"/>
-          <w:color w:val="000000"/>
-          <w:sz w:val="26"/>
-          <w:szCs w:val="26"/>
-        </w:rPr>
-        <w:t xml:space="preserve"> (</w:t>
-      </w:r>
-      <w:r>
-        <w:rPr>
-          <w:rFonts w:ascii="Times New Roman" w:hAnsi="Times New Roman" w:cs="Times New Roman"/>
-          <w:color w:val="000000"/>
-          <w:sz w:val="26"/>
-          <w:szCs w:val="26"/>
-          <w:lang w:val="en-US"/>
-        </w:rPr>
-        <w:t>y</w:t>
-      </w:r>
-      <w:r>
-        <w:rPr>
-          <w:rFonts w:ascii="Times New Roman" w:hAnsi="Times New Roman" w:cs="Times New Roman"/>
-          <w:color w:val="000000"/>
-          <w:sz w:val="26"/>
-          <w:szCs w:val="26"/>
-        </w:rPr>
-        <w:t xml:space="preserve">) = </w:t>
-      </w:r>
-      <w:r>
-        <w:rPr>
-          <w:rFonts w:ascii="Times New Roman" w:hAnsi="Times New Roman" w:cs="Times New Roman"/>
-          <w:color w:val="000000"/>
-          <w:position w:val="-64"/>
-          <w:sz w:val="26"/>
-          <w:szCs w:val="26"/>
-          <w:lang w:val="en-US"/>
-        </w:rPr>
-        <w:object w:dxaOrig="3600" w:dyaOrig="1400" w14:anchorId="1451CBD6">
-          <v:shape id="_x0000_i1415" type="#_x0000_t75" style="width:180.3pt;height:70.1pt" o:ole="">
-            <v:imagedata r:id="rId19" o:title=""/>
+          <w:position w:val="-54"/>
+          <w:sz w:val="26"/>
+          <w:szCs w:val="26"/>
+        </w:rPr>
+        <w:object w:dxaOrig="2299" w:dyaOrig="940" w14:anchorId="348CB03C">
+          <v:shape id="_x0000_i1029" type="#_x0000_t75" style="width:115.2pt;height:47.25pt" o:ole="">
+            <v:imagedata r:id="rId21" o:title=""/>
           </v:shape>
-          <o:OLEObject Type="Embed" ProgID="Equation.3" ShapeID="_x0000_i1415" DrawAspect="Content" ObjectID="_1729529283" r:id="rId20"/>
+          <o:OLEObject Type="Embed" ProgID="Equation.3" ShapeID="_x0000_i1029" DrawAspect="Content" ObjectID="_1730285285" r:id="rId22"/>
         </w:object>
       </w:r>
       <w:r>
@@ -3827,17 +4474,8 @@
           <w:sz w:val="26"/>
           <w:szCs w:val="26"/>
         </w:rPr>
-        <w:t xml:space="preserve">; </w:t>
-      </w:r>
-      <w:r>
-        <w:rPr>
-          <w:rFonts w:ascii="Times New Roman" w:hAnsi="Times New Roman" w:cs="Times New Roman"/>
-          <w:color w:val="000000"/>
-          <w:sz w:val="26"/>
-          <w:szCs w:val="26"/>
-        </w:rPr>
         <w:tab/>
-        <w:t>(2.4)</w:t>
+        <w:t>(2.3)</w:t>
       </w:r>
     </w:p>
     <w:p>
@@ -3860,6 +4498,117 @@
           <w:sz w:val="26"/>
           <w:szCs w:val="26"/>
         </w:rPr>
+        <w:t>Общие затраты в единицу времени равны</w:t>
+      </w:r>
+    </w:p>
+    <w:p>
+      <w:pPr>
+        <w:pStyle w:val="HTML"/>
+        <w:spacing w:line="360" w:lineRule="auto"/>
+        <w:ind w:right="-55"/>
+        <w:jc w:val="center"/>
+        <w:rPr>
+          <w:rFonts w:ascii="Times New Roman" w:hAnsi="Times New Roman" w:cs="Times New Roman"/>
+          <w:color w:val="000000"/>
+          <w:sz w:val="26"/>
+          <w:szCs w:val="26"/>
+        </w:rPr>
+      </w:pPr>
+      <w:r>
+        <w:rPr>
+          <w:rFonts w:ascii="Times New Roman" w:hAnsi="Times New Roman" w:cs="Times New Roman"/>
+          <w:color w:val="000000"/>
+          <w:sz w:val="26"/>
+          <w:szCs w:val="26"/>
+          <w:lang w:val="en-US"/>
+        </w:rPr>
+        <w:lastRenderedPageBreak/>
+        <w:t>TCU</w:t>
+      </w:r>
+      <w:r>
+        <w:rPr>
+          <w:rFonts w:ascii="Times New Roman" w:hAnsi="Times New Roman" w:cs="Times New Roman"/>
+          <w:color w:val="000000"/>
+          <w:sz w:val="26"/>
+          <w:szCs w:val="26"/>
+        </w:rPr>
+        <w:t xml:space="preserve"> (</w:t>
+      </w:r>
+      <w:r>
+        <w:rPr>
+          <w:rFonts w:ascii="Times New Roman" w:hAnsi="Times New Roman" w:cs="Times New Roman"/>
+          <w:color w:val="000000"/>
+          <w:sz w:val="26"/>
+          <w:szCs w:val="26"/>
+          <w:lang w:val="en-US"/>
+        </w:rPr>
+        <w:t>y</w:t>
+      </w:r>
+      <w:r>
+        <w:rPr>
+          <w:rFonts w:ascii="Times New Roman" w:hAnsi="Times New Roman" w:cs="Times New Roman"/>
+          <w:color w:val="000000"/>
+          <w:sz w:val="26"/>
+          <w:szCs w:val="26"/>
+        </w:rPr>
+        <w:t xml:space="preserve">) = </w:t>
+      </w:r>
+      <w:r>
+        <w:rPr>
+          <w:rFonts w:ascii="Times New Roman" w:hAnsi="Times New Roman" w:cs="Times New Roman"/>
+          <w:color w:val="000000"/>
+          <w:position w:val="-64"/>
+          <w:sz w:val="26"/>
+          <w:szCs w:val="26"/>
+          <w:lang w:val="en-US"/>
+        </w:rPr>
+        <w:object w:dxaOrig="3600" w:dyaOrig="1400" w14:anchorId="1451CBD6">
+          <v:shape id="_x0000_i1030" type="#_x0000_t75" style="width:180.3pt;height:70.25pt" o:ole="">
+            <v:imagedata r:id="rId23" o:title=""/>
+          </v:shape>
+          <o:OLEObject Type="Embed" ProgID="Equation.3" ShapeID="_x0000_i1030" DrawAspect="Content" ObjectID="_1730285286" r:id="rId24"/>
+        </w:object>
+      </w:r>
+      <w:r>
+        <w:rPr>
+          <w:rFonts w:ascii="Times New Roman" w:hAnsi="Times New Roman" w:cs="Times New Roman"/>
+          <w:color w:val="000000"/>
+          <w:sz w:val="26"/>
+          <w:szCs w:val="26"/>
+        </w:rPr>
+        <w:t xml:space="preserve">; </w:t>
+      </w:r>
+      <w:r>
+        <w:rPr>
+          <w:rFonts w:ascii="Times New Roman" w:hAnsi="Times New Roman" w:cs="Times New Roman"/>
+          <w:color w:val="000000"/>
+          <w:sz w:val="26"/>
+          <w:szCs w:val="26"/>
+        </w:rPr>
+        <w:tab/>
+        <w:t>(2.4)</w:t>
+      </w:r>
+    </w:p>
+    <w:p>
+      <w:pPr>
+        <w:pStyle w:val="HTML"/>
+        <w:spacing w:line="360" w:lineRule="auto"/>
+        <w:ind w:right="-55"/>
+        <w:jc w:val="both"/>
+        <w:rPr>
+          <w:rFonts w:ascii="Times New Roman" w:hAnsi="Times New Roman" w:cs="Times New Roman"/>
+          <w:color w:val="000000"/>
+          <w:sz w:val="26"/>
+          <w:szCs w:val="26"/>
+        </w:rPr>
+      </w:pPr>
+      <w:r>
+        <w:rPr>
+          <w:rFonts w:ascii="Times New Roman" w:hAnsi="Times New Roman" w:cs="Times New Roman"/>
+          <w:color w:val="000000"/>
+          <w:sz w:val="26"/>
+          <w:szCs w:val="26"/>
+        </w:rPr>
         <w:t xml:space="preserve">Графики этих двух функций приведены на </w:t>
       </w:r>
       <w:r>
@@ -3869,7 +4618,16 @@
           <w:sz w:val="26"/>
           <w:szCs w:val="26"/>
         </w:rPr>
-        <w:t>Рисунке 7</w:t>
+        <w:t xml:space="preserve">Рисунке </w:t>
+      </w:r>
+      <w:r>
+        <w:rPr>
+          <w:rFonts w:ascii="Times New Roman" w:hAnsi="Times New Roman" w:cs="Times New Roman"/>
+          <w:color w:val="000000"/>
+          <w:sz w:val="26"/>
+          <w:szCs w:val="26"/>
+        </w:rPr>
+        <w:t>3.1</w:t>
       </w:r>
       <w:r>
         <w:rPr>
@@ -3920,7 +4678,7 @@
                     </pic:cNvPicPr>
                   </pic:nvPicPr>
                   <pic:blipFill>
-                    <a:blip r:embed="rId21">
+                    <a:blip r:embed="rId25">
                       <a:extLst>
                         <a:ext uri="{28A0092B-C50C-407E-A947-70E740481C1C}">
                           <a14:useLocalDpi xmlns:a14="http://schemas.microsoft.com/office/drawing/2010/main" val="0"/>
@@ -3981,7 +4739,25 @@
           <w:sz w:val="26"/>
           <w:szCs w:val="26"/>
         </w:rPr>
-        <w:t>унок 7 - Вид</w:t>
+        <w:t xml:space="preserve">унок </w:t>
+      </w:r>
+      <w:r>
+        <w:rPr>
+          <w:rFonts w:ascii="Times New Roman" w:hAnsi="Times New Roman" w:cs="Times New Roman"/>
+          <w:color w:val="000000"/>
+          <w:sz w:val="26"/>
+          <w:szCs w:val="26"/>
+        </w:rPr>
+        <w:t>3.1</w:t>
+      </w:r>
+      <w:r>
+        <w:rPr>
+          <w:rFonts w:ascii="Times New Roman" w:hAnsi="Times New Roman" w:cs="Times New Roman"/>
+          <w:color w:val="000000"/>
+          <w:sz w:val="26"/>
+          <w:szCs w:val="26"/>
+        </w:rPr>
+        <w:t xml:space="preserve"> - Вид</w:t>
       </w:r>
       <w:r>
         <w:rPr>
@@ -4104,23 +4880,22 @@
           <w:color w:val="000000"/>
           <w:sz w:val="26"/>
           <w:szCs w:val="26"/>
+        </w:rPr>
+      </w:pPr>
+      <w:r>
+        <w:rPr>
+          <w:rFonts w:ascii="Times New Roman" w:hAnsi="Times New Roman" w:cs="Times New Roman"/>
+          <w:color w:val="000000"/>
+          <w:position w:val="-26"/>
+          <w:sz w:val="26"/>
+          <w:szCs w:val="26"/>
           <w:lang w:val="en-US"/>
         </w:rPr>
-      </w:pPr>
-      <w:r>
-        <w:rPr>
-          <w:rFonts w:ascii="Times New Roman" w:hAnsi="Times New Roman" w:cs="Times New Roman"/>
-          <w:color w:val="000000"/>
-          <w:position w:val="-26"/>
-          <w:sz w:val="26"/>
-          <w:szCs w:val="26"/>
-          <w:lang w:val="en-US"/>
-        </w:rPr>
         <w:object w:dxaOrig="1300" w:dyaOrig="680" w14:anchorId="6B71CCBB">
-          <v:shape id="_x0000_i1416" type="#_x0000_t75" style="width:65.1pt;height:33.8pt" o:ole="">
-            <v:imagedata r:id="rId22" o:title=""/>
+          <v:shape id="_x0000_i1031" type="#_x0000_t75" style="width:65.1pt;height:34pt" o:ole="">
+            <v:imagedata r:id="rId26" o:title=""/>
           </v:shape>
-          <o:OLEObject Type="Embed" ProgID="Equation.3" ShapeID="_x0000_i1416" DrawAspect="Content" ObjectID="_1729529284" r:id="rId23"/>
+          <o:OLEObject Type="Embed" ProgID="Equation.3" ShapeID="_x0000_i1031" DrawAspect="Content" ObjectID="_1730285287" r:id="rId27"/>
         </w:object>
       </w:r>
       <w:r>
@@ -4129,7 +4904,6 @@
           <w:color w:val="000000"/>
           <w:sz w:val="26"/>
           <w:szCs w:val="26"/>
-          <w:lang w:val="en-US"/>
         </w:rPr>
         <w:t xml:space="preserve">; </w:t>
       </w:r>
@@ -4139,7 +4913,6 @@
           <w:color w:val="000000"/>
           <w:sz w:val="26"/>
           <w:szCs w:val="26"/>
-          <w:lang w:val="en-US"/>
         </w:rPr>
         <w:tab/>
         <w:t>(2.5)</w:t>
@@ -4488,9 +5261,18 @@
           <w:color w:val="000000"/>
           <w:sz w:val="26"/>
           <w:szCs w:val="26"/>
+        </w:rPr>
+        <w:t xml:space="preserve"> </w:t>
+      </w:r>
+      <w:r>
+        <w:rPr>
+          <w:rFonts w:ascii="Times New Roman" w:hAnsi="Times New Roman" w:cs="Times New Roman"/>
+          <w:color w:val="000000"/>
+          <w:sz w:val="26"/>
+          <w:szCs w:val="26"/>
           <w:lang w:val="en-US"/>
         </w:rPr>
-        <w:t xml:space="preserve"> - </w:t>
+        <w:t xml:space="preserve">- </w:t>
       </w:r>
       <w:r>
         <w:rPr>
@@ -4773,7 +5555,6 @@
           <w:sz w:val="26"/>
           <w:szCs w:val="26"/>
         </w:rPr>
-        <w:lastRenderedPageBreak/>
         <w:t>На ри</w:t>
       </w:r>
       <w:r>
@@ -4829,23 +5610,22 @@
           <w:color w:val="000000"/>
           <w:sz w:val="26"/>
           <w:szCs w:val="26"/>
+        </w:rPr>
+      </w:pPr>
+      <w:r>
+        <w:rPr>
+          <w:rFonts w:ascii="Times New Roman" w:hAnsi="Times New Roman" w:cs="Times New Roman"/>
+          <w:color w:val="000000"/>
+          <w:position w:val="-32"/>
+          <w:sz w:val="26"/>
+          <w:szCs w:val="26"/>
           <w:lang w:val="en-US"/>
         </w:rPr>
-      </w:pPr>
-      <w:r>
-        <w:rPr>
-          <w:rFonts w:ascii="Times New Roman" w:hAnsi="Times New Roman" w:cs="Times New Roman"/>
-          <w:color w:val="000000"/>
-          <w:position w:val="-32"/>
-          <w:sz w:val="26"/>
-          <w:szCs w:val="26"/>
-          <w:lang w:val="en-US"/>
-        </w:rPr>
         <w:object w:dxaOrig="4540" w:dyaOrig="760" w14:anchorId="07C80524">
-          <v:shape id="_x0000_i1417" type="#_x0000_t75" style="width:227.25pt;height:38.2pt" o:ole="">
-            <v:imagedata r:id="rId24" o:title=""/>
+          <v:shape id="_x0000_i1032" type="#_x0000_t75" style="width:226.95pt;height:38pt" o:ole="">
+            <v:imagedata r:id="rId28" o:title=""/>
           </v:shape>
-          <o:OLEObject Type="Embed" ProgID="Equation.3" ShapeID="_x0000_i1417" DrawAspect="Content" ObjectID="_1729529285" r:id="rId25"/>
+          <o:OLEObject Type="Embed" ProgID="Equation.3" ShapeID="_x0000_i1032" DrawAspect="Content" ObjectID="_1730285288" r:id="rId29"/>
         </w:object>
       </w:r>
       <w:r>
@@ -4854,7 +5634,6 @@
           <w:color w:val="000000"/>
           <w:sz w:val="26"/>
           <w:szCs w:val="26"/>
-          <w:lang w:val="en-US"/>
         </w:rPr>
         <w:t>;</w:t>
       </w:r>
@@ -4864,7 +5643,6 @@
           <w:color w:val="000000"/>
           <w:sz w:val="26"/>
           <w:szCs w:val="26"/>
-          <w:lang w:val="en-US"/>
         </w:rPr>
         <w:tab/>
         <w:t>(2.6)</w:t>
@@ -4890,6 +5668,7 @@
           <w:sz w:val="26"/>
           <w:szCs w:val="26"/>
         </w:rPr>
+        <w:lastRenderedPageBreak/>
         <w:t>Алгоритм определения y* можно представить в следующем виде:</w:t>
       </w:r>
     </w:p>
@@ -4925,10 +5704,10 @@
           <w:lang w:val="en-US"/>
         </w:rPr>
         <w:object w:dxaOrig="1300" w:dyaOrig="680" w14:anchorId="1F79FC70">
-          <v:shape id="_x0000_i1418" type="#_x0000_t75" style="width:65.1pt;height:33.8pt" o:ole="">
-            <v:imagedata r:id="rId22" o:title=""/>
+          <v:shape id="_x0000_i1033" type="#_x0000_t75" style="width:65.1pt;height:34pt" o:ole="">
+            <v:imagedata r:id="rId26" o:title=""/>
           </v:shape>
-          <o:OLEObject Type="Embed" ProgID="Equation.3" ShapeID="_x0000_i1418" DrawAspect="Content" ObjectID="_1729529286" r:id="rId26"/>
+          <o:OLEObject Type="Embed" ProgID="Equation.3" ShapeID="_x0000_i1033" DrawAspect="Content" ObjectID="_1730285289" r:id="rId30"/>
         </w:object>
       </w:r>
       <w:r>
@@ -5365,7 +6144,7 @@
                     </pic:cNvPicPr>
                   </pic:nvPicPr>
                   <pic:blipFill>
-                    <a:blip r:embed="rId27">
+                    <a:blip r:embed="rId31">
                       <a:extLst>
                         <a:ext uri="{28A0092B-C50C-407E-A947-70E740481C1C}">
                           <a14:useLocalDpi xmlns:a14="http://schemas.microsoft.com/office/drawing/2010/main" val="0"/>
@@ -5426,7 +6205,25 @@
           <w:sz w:val="26"/>
           <w:szCs w:val="26"/>
         </w:rPr>
-        <w:t xml:space="preserve">унок 8 - </w:t>
+        <w:t xml:space="preserve">унок </w:t>
+      </w:r>
+      <w:r>
+        <w:rPr>
+          <w:rFonts w:ascii="Times New Roman" w:hAnsi="Times New Roman" w:cs="Times New Roman"/>
+          <w:color w:val="000000"/>
+          <w:sz w:val="26"/>
+          <w:szCs w:val="26"/>
+        </w:rPr>
+        <w:t>3.2</w:t>
+      </w:r>
+      <w:r>
+        <w:rPr>
+          <w:rFonts w:ascii="Times New Roman" w:hAnsi="Times New Roman" w:cs="Times New Roman"/>
+          <w:color w:val="000000"/>
+          <w:sz w:val="26"/>
+          <w:szCs w:val="26"/>
+        </w:rPr>
+        <w:t xml:space="preserve"> - </w:t>
       </w:r>
       <w:r>
         <w:rPr>
@@ -5491,6 +6288,10 @@
     <w:p>
       <w:pPr>
         <w:pStyle w:val="HTML"/>
+        <w:numPr>
+          <w:ilvl w:val="1"/>
+          <w:numId w:val="4"/>
+        </w:numPr>
         <w:spacing w:line="360" w:lineRule="auto"/>
         <w:ind w:right="-55"/>
         <w:jc w:val="both"/>
@@ -5501,6 +6302,96 @@
           <w:szCs w:val="26"/>
         </w:rPr>
       </w:pPr>
+      <w:r>
+        <w:rPr>
+          <w:rFonts w:ascii="Times New Roman" w:hAnsi="Times New Roman" w:cs="Times New Roman"/>
+          <w:color w:val="000000"/>
+          <w:sz w:val="26"/>
+          <w:szCs w:val="26"/>
+        </w:rPr>
+        <w:t>Схема ПО.</w:t>
+      </w:r>
+    </w:p>
+    <w:p>
+      <w:pPr>
+        <w:pStyle w:val="HTML"/>
+        <w:numPr>
+          <w:ilvl w:val="1"/>
+          <w:numId w:val="4"/>
+        </w:numPr>
+        <w:spacing w:line="360" w:lineRule="auto"/>
+        <w:ind w:right="-55"/>
+        <w:jc w:val="both"/>
+        <w:rPr>
+          <w:rFonts w:ascii="Times New Roman" w:hAnsi="Times New Roman" w:cs="Times New Roman"/>
+          <w:color w:val="000000"/>
+          <w:sz w:val="26"/>
+          <w:szCs w:val="26"/>
+        </w:rPr>
+      </w:pPr>
+      <w:r>
+        <w:rPr>
+          <w:rFonts w:ascii="Times New Roman" w:hAnsi="Times New Roman" w:cs="Times New Roman"/>
+          <w:color w:val="000000"/>
+          <w:sz w:val="26"/>
+          <w:szCs w:val="26"/>
+        </w:rPr>
+        <w:t>Описание Основных классов, методов, функций.</w:t>
+      </w:r>
+    </w:p>
+    <w:p>
+      <w:pPr>
+        <w:pStyle w:val="HTML"/>
+        <w:numPr>
+          <w:ilvl w:val="1"/>
+          <w:numId w:val="4"/>
+        </w:numPr>
+        <w:spacing w:line="360" w:lineRule="auto"/>
+        <w:ind w:right="-55"/>
+        <w:jc w:val="both"/>
+        <w:rPr>
+          <w:rFonts w:ascii="Times New Roman" w:hAnsi="Times New Roman" w:cs="Times New Roman"/>
+          <w:color w:val="000000"/>
+          <w:sz w:val="26"/>
+          <w:szCs w:val="26"/>
+        </w:rPr>
+      </w:pPr>
+      <w:r>
+        <w:rPr>
+          <w:rFonts w:ascii="Times New Roman" w:hAnsi="Times New Roman" w:cs="Times New Roman"/>
+          <w:color w:val="000000"/>
+          <w:sz w:val="26"/>
+          <w:szCs w:val="26"/>
+        </w:rPr>
+        <w:t>Тестовый пример и руководство пользователя.</w:t>
+      </w:r>
+    </w:p>
+    <w:p>
+      <w:pPr>
+        <w:pStyle w:val="HTML"/>
+        <w:numPr>
+          <w:ilvl w:val="0"/>
+          <w:numId w:val="4"/>
+        </w:numPr>
+        <w:spacing w:line="360" w:lineRule="auto"/>
+        <w:ind w:right="-55"/>
+        <w:jc w:val="both"/>
+        <w:rPr>
+          <w:rFonts w:ascii="Times New Roman" w:hAnsi="Times New Roman" w:cs="Times New Roman"/>
+          <w:color w:val="000000"/>
+          <w:sz w:val="26"/>
+          <w:szCs w:val="26"/>
+        </w:rPr>
+      </w:pPr>
+      <w:r>
+        <w:rPr>
+          <w:rFonts w:ascii="Times New Roman" w:hAnsi="Times New Roman" w:cs="Times New Roman"/>
+          <w:color w:val="000000"/>
+          <w:sz w:val="26"/>
+          <w:szCs w:val="26"/>
+        </w:rPr>
+        <w:t>Заключение</w:t>
+      </w:r>
     </w:p>
     <w:p>
       <w:pPr>
@@ -5546,22 +6437,63 @@
     </w:p>
     <w:p>
       <w:pPr>
-        <w:jc w:val="both"/>
-        <w:rPr>
-          <w:rFonts w:ascii="Times New Roman" w:hAnsi="Times New Roman" w:cs="Times New Roman"/>
-          <w:sz w:val="26"/>
-          <w:szCs w:val="26"/>
-          <w:lang w:val="ru-RU"/>
-        </w:rPr>
-      </w:pPr>
-      <w:r>
-        <w:rPr>
-          <w:rFonts w:ascii="Times New Roman" w:hAnsi="Times New Roman" w:cs="Times New Roman"/>
-          <w:sz w:val="26"/>
-          <w:szCs w:val="26"/>
-          <w:lang w:val="ru-RU"/>
-        </w:rPr>
-        <w:lastRenderedPageBreak/>
+        <w:pStyle w:val="HTML"/>
+        <w:spacing w:line="360" w:lineRule="auto"/>
+        <w:ind w:right="-55"/>
+        <w:jc w:val="both"/>
+        <w:rPr>
+          <w:rFonts w:ascii="Times New Roman" w:hAnsi="Times New Roman" w:cs="Times New Roman"/>
+          <w:color w:val="000000"/>
+          <w:sz w:val="26"/>
+          <w:szCs w:val="26"/>
+        </w:rPr>
+      </w:pPr>
+    </w:p>
+    <w:p>
+      <w:pPr>
+        <w:pStyle w:val="HTML"/>
+        <w:spacing w:line="360" w:lineRule="auto"/>
+        <w:ind w:right="-55"/>
+        <w:jc w:val="both"/>
+        <w:rPr>
+          <w:rFonts w:ascii="Times New Roman" w:hAnsi="Times New Roman" w:cs="Times New Roman"/>
+          <w:color w:val="000000"/>
+          <w:sz w:val="26"/>
+          <w:szCs w:val="26"/>
+        </w:rPr>
+      </w:pPr>
+    </w:p>
+    <w:p>
+      <w:pPr>
+        <w:pStyle w:val="HTML"/>
+        <w:spacing w:line="360" w:lineRule="auto"/>
+        <w:ind w:right="-55"/>
+        <w:jc w:val="both"/>
+        <w:rPr>
+          <w:rFonts w:ascii="Times New Roman" w:hAnsi="Times New Roman" w:cs="Times New Roman"/>
+          <w:color w:val="000000"/>
+          <w:sz w:val="26"/>
+          <w:szCs w:val="26"/>
+        </w:rPr>
+      </w:pPr>
+    </w:p>
+    <w:p>
+      <w:pPr>
+        <w:jc w:val="both"/>
+        <w:rPr>
+          <w:rFonts w:ascii="Times New Roman" w:hAnsi="Times New Roman" w:cs="Times New Roman"/>
+          <w:sz w:val="26"/>
+          <w:szCs w:val="26"/>
+          <w:lang w:val="ru-RU"/>
+        </w:rPr>
+      </w:pPr>
+      <w:r>
+        <w:rPr>
+          <w:rFonts w:ascii="Times New Roman" w:hAnsi="Times New Roman" w:cs="Times New Roman"/>
+          <w:sz w:val="26"/>
+          <w:szCs w:val="26"/>
+          <w:lang w:val="ru-RU"/>
+        </w:rPr>
         <w:t xml:space="preserve">Литература </w:t>
       </w:r>
     </w:p>
@@ -5757,7 +6689,7 @@
         </w:rPr>
         <w:t xml:space="preserve">Режим доступа: </w:t>
       </w:r>
-      <w:hyperlink r:id="rId28" w:history="1">
+      <w:hyperlink r:id="rId32" w:history="1">
         <w:r>
           <w:rPr>
             <w:rStyle w:val="a5"/>
@@ -5803,7 +6735,7 @@
         </w:rPr>
         <w:t xml:space="preserve">Small Business - Chron.com. [Электронный ресурс]. Режим доступа: </w:t>
       </w:r>
-      <w:hyperlink r:id="rId29" w:history="1">
+      <w:hyperlink r:id="rId33" w:history="1">
         <w:r>
           <w:rPr>
             <w:rStyle w:val="a5"/>
@@ -5914,7 +6846,7 @@
         </w:rPr>
         <w:t xml:space="preserve">Международный валютный фонд. [Электронный ресурс]. Режим доступа: </w:t>
       </w:r>
-      <w:hyperlink r:id="rId30" w:history="1">
+      <w:hyperlink r:id="rId34" w:history="1">
         <w:r>
           <w:rPr>
             <w:rStyle w:val="a5"/>
@@ -6021,7 +6953,7 @@
     </w:p>
     <w:p>
       <w:pPr>
-        <w:pStyle w:val="1"/>
+        <w:pStyle w:val="11"/>
         <w:numPr>
           <w:ilvl w:val="0"/>
           <w:numId w:val="5"/>
@@ -6089,7 +7021,7 @@
     </w:p>
     <w:p>
       <w:pPr>
-        <w:pStyle w:val="1"/>
+        <w:pStyle w:val="11"/>
         <w:numPr>
           <w:ilvl w:val="0"/>
           <w:numId w:val="5"/>
@@ -6123,7 +7055,7 @@
     </w:p>
     <w:p>
       <w:pPr>
-        <w:pStyle w:val="1"/>
+        <w:pStyle w:val="11"/>
         <w:numPr>
           <w:ilvl w:val="0"/>
           <w:numId w:val="5"/>
@@ -6171,7 +7103,7 @@
         </w:rPr>
         <w:t xml:space="preserve">12. </w:t>
       </w:r>
-      <w:hyperlink r:id="rId31" w:history="1">
+      <w:hyperlink r:id="rId35" w:history="1">
         <w:r>
           <w:rPr>
             <w:rStyle w:val="a5"/>
@@ -6186,7 +7118,7 @@
     </w:p>
     <w:p>
       <w:pPr>
-        <w:pStyle w:val="1"/>
+        <w:pStyle w:val="11"/>
         <w:spacing w:line="360" w:lineRule="auto"/>
         <w:jc w:val="both"/>
         <w:rPr>
@@ -6252,7 +7184,7 @@
           <w:lang w:val="en-US"/>
         </w:rPr>
       </w:pPr>
-      <w:hyperlink r:id="rId32" w:history="1">
+      <w:hyperlink r:id="rId36" w:history="1">
         <w:r>
           <w:rPr>
             <w:rStyle w:val="a5"/>
@@ -6291,15 +7223,23 @@
     </w:p>
     <w:p>
       <w:pPr>
-        <w:pStyle w:val="a3"/>
-        <w:jc w:val="both"/>
-        <w:rPr>
-          <w:rFonts w:ascii="Times New Roman" w:hAnsi="Times New Roman" w:cs="Times New Roman"/>
-          <w:sz w:val="26"/>
-          <w:szCs w:val="26"/>
-          <w:lang w:val="en-US"/>
-        </w:rPr>
-      </w:pPr>
+        <w:jc w:val="both"/>
+        <w:rPr>
+          <w:rFonts w:ascii="Times New Roman" w:hAnsi="Times New Roman" w:cs="Times New Roman"/>
+          <w:sz w:val="26"/>
+          <w:szCs w:val="26"/>
+          <w:lang w:val="ru-RU"/>
+        </w:rPr>
+      </w:pPr>
+      <w:r>
+        <w:rPr>
+          <w:rFonts w:ascii="Times New Roman" w:hAnsi="Times New Roman" w:cs="Times New Roman"/>
+          <w:sz w:val="26"/>
+          <w:szCs w:val="26"/>
+          <w:lang w:val="ru-RU"/>
+        </w:rPr>
+        <w:t>Приложение</w:t>
+      </w:r>
     </w:p>
     <w:p>
       <w:pPr>
@@ -6372,6 +7312,7 @@
           <w:szCs w:val="26"/>
           <w:lang w:val="ru-RU"/>
         </w:rPr>
+        <w:lastRenderedPageBreak/>
         <w:t>Ссылки на литературу (Перепроверить) + Правильное описание в разделе «Литература»</w:t>
       </w:r>
     </w:p>
@@ -6639,6 +7580,95 @@
     </w:lvl>
   </w:abstractNum>
   <w:abstractNum w:abstractNumId="2" w15:restartNumberingAfterBreak="0">
+    <w:nsid w:val="314E4B11"/>
+    <w:multiLevelType w:val="hybridMultilevel"/>
+    <w:tmpl w:val="63982928"/>
+    <w:lvl w:ilvl="0" w:tplc="0419000F">
+      <w:start w:val="1"/>
+      <w:numFmt w:val="decimal"/>
+      <w:lvlText w:val="%1."/>
+      <w:lvlJc w:val="left"/>
+      <w:pPr>
+        <w:ind w:left="720" w:hanging="360"/>
+      </w:pPr>
+      <w:rPr>
+        <w:rFonts w:hint="default"/>
+      </w:rPr>
+    </w:lvl>
+    <w:lvl w:ilvl="1" w:tplc="04190019" w:tentative="1">
+      <w:start w:val="1"/>
+      <w:numFmt w:val="lowerLetter"/>
+      <w:lvlText w:val="%2."/>
+      <w:lvlJc w:val="left"/>
+      <w:pPr>
+        <w:ind w:left="1440" w:hanging="360"/>
+      </w:pPr>
+    </w:lvl>
+    <w:lvl w:ilvl="2" w:tplc="0419001B" w:tentative="1">
+      <w:start w:val="1"/>
+      <w:numFmt w:val="lowerRoman"/>
+      <w:lvlText w:val="%3."/>
+      <w:lvlJc w:val="right"/>
+      <w:pPr>
+        <w:ind w:left="2160" w:hanging="180"/>
+      </w:pPr>
+    </w:lvl>
+    <w:lvl w:ilvl="3" w:tplc="0419000F" w:tentative="1">
+      <w:start w:val="1"/>
+      <w:numFmt w:val="decimal"/>
+      <w:lvlText w:val="%4."/>
+      <w:lvlJc w:val="left"/>
+      <w:pPr>
+        <w:ind w:left="2880" w:hanging="360"/>
+      </w:pPr>
+    </w:lvl>
+    <w:lvl w:ilvl="4" w:tplc="04190019" w:tentative="1">
+      <w:start w:val="1"/>
+      <w:numFmt w:val="lowerLetter"/>
+      <w:lvlText w:val="%5."/>
+      <w:lvlJc w:val="left"/>
+      <w:pPr>
+        <w:ind w:left="3600" w:hanging="360"/>
+      </w:pPr>
+    </w:lvl>
+    <w:lvl w:ilvl="5" w:tplc="0419001B" w:tentative="1">
+      <w:start w:val="1"/>
+      <w:numFmt w:val="lowerRoman"/>
+      <w:lvlText w:val="%6."/>
+      <w:lvlJc w:val="right"/>
+      <w:pPr>
+        <w:ind w:left="4320" w:hanging="180"/>
+      </w:pPr>
+    </w:lvl>
+    <w:lvl w:ilvl="6" w:tplc="0419000F" w:tentative="1">
+      <w:start w:val="1"/>
+      <w:numFmt w:val="decimal"/>
+      <w:lvlText w:val="%7."/>
+      <w:lvlJc w:val="left"/>
+      <w:pPr>
+        <w:ind w:left="5040" w:hanging="360"/>
+      </w:pPr>
+    </w:lvl>
+    <w:lvl w:ilvl="7" w:tplc="04190019" w:tentative="1">
+      <w:start w:val="1"/>
+      <w:numFmt w:val="lowerLetter"/>
+      <w:lvlText w:val="%8."/>
+      <w:lvlJc w:val="left"/>
+      <w:pPr>
+        <w:ind w:left="5760" w:hanging="360"/>
+      </w:pPr>
+    </w:lvl>
+    <w:lvl w:ilvl="8" w:tplc="0419001B" w:tentative="1">
+      <w:start w:val="1"/>
+      <w:numFmt w:val="lowerRoman"/>
+      <w:lvlText w:val="%9."/>
+      <w:lvlJc w:val="right"/>
+      <w:pPr>
+        <w:ind w:left="6480" w:hanging="180"/>
+      </w:pPr>
+    </w:lvl>
+  </w:abstractNum>
+  <w:abstractNum w:abstractNumId="3" w15:restartNumberingAfterBreak="0">
     <w:nsid w:val="31D324D1"/>
     <w:multiLevelType w:val="multilevel"/>
     <w:tmpl w:val="C5F8698C"/>
@@ -6648,7 +7678,7 @@
       <w:lvlText w:val="%1."/>
       <w:lvlJc w:val="left"/>
       <w:pPr>
-        <w:ind w:left="1140" w:hanging="360"/>
+        <w:ind w:left="785" w:hanging="360"/>
       </w:pPr>
       <w:rPr>
         <w:rFonts w:ascii="Times New Roman" w:eastAsiaTheme="minorHAnsi" w:hAnsi="Times New Roman" w:cs="Times New Roman"/>
@@ -6759,7 +7789,7 @@
       </w:rPr>
     </w:lvl>
   </w:abstractNum>
-  <w:abstractNum w:abstractNumId="3" w15:restartNumberingAfterBreak="0">
+  <w:abstractNum w:abstractNumId="4" w15:restartNumberingAfterBreak="0">
     <w:nsid w:val="43167593"/>
     <w:multiLevelType w:val="multilevel"/>
     <w:tmpl w:val="1C4CEDB2"/>
@@ -6880,7 +7910,7 @@
       </w:rPr>
     </w:lvl>
   </w:abstractNum>
-  <w:abstractNum w:abstractNumId="4" w15:restartNumberingAfterBreak="0">
+  <w:abstractNum w:abstractNumId="5" w15:restartNumberingAfterBreak="0">
     <w:nsid w:val="48400468"/>
     <w:multiLevelType w:val="hybridMultilevel"/>
     <w:tmpl w:val="899A41CA"/>
@@ -6969,7 +7999,7 @@
       </w:pPr>
     </w:lvl>
   </w:abstractNum>
-  <w:abstractNum w:abstractNumId="5" w15:restartNumberingAfterBreak="0">
+  <w:abstractNum w:abstractNumId="6" w15:restartNumberingAfterBreak="0">
     <w:nsid w:val="76765547"/>
     <w:multiLevelType w:val="hybridMultilevel"/>
     <w:tmpl w:val="66042E04"/>
@@ -7058,7 +8088,7 @@
       </w:pPr>
     </w:lvl>
   </w:abstractNum>
-  <w:abstractNum w:abstractNumId="6" w15:restartNumberingAfterBreak="0">
+  <w:abstractNum w:abstractNumId="7" w15:restartNumberingAfterBreak="0">
     <w:nsid w:val="79AB65F5"/>
     <w:multiLevelType w:val="hybridMultilevel"/>
     <w:tmpl w:val="B57244DC"/>
@@ -7147,7 +8177,7 @@
       </w:pPr>
     </w:lvl>
   </w:abstractNum>
-  <w:abstractNum w:abstractNumId="7" w15:restartNumberingAfterBreak="0">
+  <w:abstractNum w:abstractNumId="8" w15:restartNumberingAfterBreak="0">
     <w:nsid w:val="7B386A71"/>
     <w:multiLevelType w:val="multilevel"/>
     <w:tmpl w:val="9C5609AE"/>
@@ -7260,7 +8290,7 @@
       </w:rPr>
     </w:lvl>
   </w:abstractNum>
-  <w:abstractNum w:abstractNumId="8" w15:restartNumberingAfterBreak="0">
+  <w:abstractNum w:abstractNumId="9" w15:restartNumberingAfterBreak="0">
     <w:nsid w:val="7EA973C5"/>
     <w:multiLevelType w:val="hybridMultilevel"/>
     <w:tmpl w:val="CD48FB1C"/>
@@ -7350,31 +8380,34 @@
     </w:lvl>
   </w:abstractNum>
   <w:num w:numId="1" w16cid:durableId="1092698245">
-    <w:abstractNumId w:val="8"/>
+    <w:abstractNumId w:val="9"/>
   </w:num>
   <w:num w:numId="2" w16cid:durableId="1612205689">
+    <w:abstractNumId w:val="4"/>
+  </w:num>
+  <w:num w:numId="3" w16cid:durableId="207451655">
+    <w:abstractNumId w:val="6"/>
+  </w:num>
+  <w:num w:numId="4" w16cid:durableId="818619804">
     <w:abstractNumId w:val="3"/>
   </w:num>
-  <w:num w:numId="3" w16cid:durableId="207451655">
+  <w:num w:numId="5" w16cid:durableId="1292244247">
     <w:abstractNumId w:val="5"/>
   </w:num>
-  <w:num w:numId="4" w16cid:durableId="818619804">
-    <w:abstractNumId w:val="2"/>
-  </w:num>
-  <w:num w:numId="5" w16cid:durableId="1292244247">
-    <w:abstractNumId w:val="4"/>
-  </w:num>
   <w:num w:numId="6" w16cid:durableId="1236814229">
-    <w:abstractNumId w:val="7"/>
+    <w:abstractNumId w:val="8"/>
   </w:num>
   <w:num w:numId="7" w16cid:durableId="204218314">
     <w:abstractNumId w:val="0"/>
   </w:num>
   <w:num w:numId="8" w16cid:durableId="1449857457">
-    <w:abstractNumId w:val="6"/>
+    <w:abstractNumId w:val="7"/>
   </w:num>
   <w:num w:numId="9" w16cid:durableId="703143022">
     <w:abstractNumId w:val="1"/>
+  </w:num>
+  <w:num w:numId="10" w16cid:durableId="1404528277">
+    <w:abstractNumId w:val="2"/>
   </w:num>
 </w:numbering>
 </file>
@@ -7778,6 +8811,27 @@
     <w:name w:val="Normal"/>
     <w:qFormat/>
   </w:style>
+  <w:style w:type="paragraph" w:styleId="1">
+    <w:name w:val="heading 1"/>
+    <w:basedOn w:val="a"/>
+    <w:next w:val="a"/>
+    <w:link w:val="10"/>
+    <w:uiPriority w:val="9"/>
+    <w:qFormat/>
+    <w:rsid w:val="00BB7791"/>
+    <w:pPr>
+      <w:keepNext/>
+      <w:keepLines/>
+      <w:spacing w:before="240" w:after="0"/>
+      <w:outlineLvl w:val="0"/>
+    </w:pPr>
+    <w:rPr>
+      <w:rFonts w:asciiTheme="majorHAnsi" w:eastAsiaTheme="majorEastAsia" w:hAnsiTheme="majorHAnsi" w:cstheme="majorBidi"/>
+      <w:color w:val="2F5496" w:themeColor="accent1" w:themeShade="BF"/>
+      <w:sz w:val="32"/>
+      <w:szCs w:val="32"/>
+    </w:rPr>
+  </w:style>
   <w:style w:type="character" w:default="1" w:styleId="a0">
     <w:name w:val="Default Paragraph Font"/>
     <w:uiPriority w:val="1"/>
@@ -7855,7 +8909,7 @@
       <w:shd w:val="clear" w:color="auto" w:fill="E1DFDD"/>
     </w:rPr>
   </w:style>
-  <w:style w:type="paragraph" w:customStyle="1" w:styleId="1">
+  <w:style w:type="paragraph" w:customStyle="1" w:styleId="11">
     <w:name w:val="Абзац списка1"/>
     <w:basedOn w:val="a"/>
     <w:rsid w:val="002759B2"/>
@@ -7911,6 +8965,34 @@
       <w:rFonts w:ascii="Courier New" w:eastAsia="Times New Roman" w:hAnsi="Courier New" w:cs="Courier New"/>
       <w:sz w:val="20"/>
       <w:szCs w:val="20"/>
+      <w:lang w:val="ru-RU" w:eastAsia="ru-RU"/>
+    </w:rPr>
+  </w:style>
+  <w:style w:type="character" w:customStyle="1" w:styleId="10">
+    <w:name w:val="Заголовок 1 Знак"/>
+    <w:basedOn w:val="a0"/>
+    <w:link w:val="1"/>
+    <w:uiPriority w:val="9"/>
+    <w:rsid w:val="00BB7791"/>
+    <w:rPr>
+      <w:rFonts w:asciiTheme="majorHAnsi" w:eastAsiaTheme="majorEastAsia" w:hAnsiTheme="majorHAnsi" w:cstheme="majorBidi"/>
+      <w:color w:val="2F5496" w:themeColor="accent1" w:themeShade="BF"/>
+      <w:sz w:val="32"/>
+      <w:szCs w:val="32"/>
+    </w:rPr>
+  </w:style>
+  <w:style w:type="paragraph" w:styleId="a7">
+    <w:name w:val="TOC Heading"/>
+    <w:basedOn w:val="1"/>
+    <w:next w:val="a"/>
+    <w:uiPriority w:val="39"/>
+    <w:unhideWhenUsed/>
+    <w:qFormat/>
+    <w:rsid w:val="00BB7791"/>
+    <w:pPr>
+      <w:outlineLvl w:val="9"/>
+    </w:pPr>
+    <w:rPr>
       <w:lang w:val="ru-RU" w:eastAsia="ru-RU"/>
     </w:rPr>
   </w:style>
@@ -8210,4 +9292,16 @@
     </a:ext>
   </a:extLst>
 </a:theme>
+</file>
+
+<file path=customXml/item1.xml><?xml version="1.0" encoding="utf-8"?>
+<b:Sources xmlns:b="http://schemas.openxmlformats.org/officeDocument/2006/bibliography" xmlns="http://schemas.openxmlformats.org/officeDocument/2006/bibliography" SelectedStyle="\APASixthEditionOfficeOnline.xsl" StyleName="APA" Version="6"/>
+</file>
+
+<file path=customXml/itemProps1.xml><?xml version="1.0" encoding="utf-8"?>
+<ds:datastoreItem xmlns:ds="http://schemas.openxmlformats.org/officeDocument/2006/customXml" ds:itemID="{4EEFFD31-CB65-41DE-9CCD-ABB6D8234436}">
+  <ds:schemaRefs>
+    <ds:schemaRef ds:uri="http://schemas.openxmlformats.org/officeDocument/2006/bibliography"/>
+  </ds:schemaRefs>
+</ds:datastoreItem>
 </file>
</xml_diff>